<commit_message>
fixed errors, improved report
</commit_message>
<xml_diff>
--- a/final_project/final_project_report.docx
+++ b/final_project/final_project_report.docx
@@ -242,7 +242,7 @@
         <mc:AlternateContent>
           <mc:Choice Requires="wps">
             <w:drawing>
-              <wp:anchor distT="0" distB="0" distL="114300" distR="114300" simplePos="0" relativeHeight="251675648" behindDoc="0" locked="0" layoutInCell="1" allowOverlap="1" wp14:anchorId="3F2A2FC8" wp14:editId="70437741">
+              <wp:anchor distT="0" distB="0" distL="114300" distR="114300" simplePos="0" relativeHeight="251675648" behindDoc="0" locked="0" layoutInCell="1" allowOverlap="1" wp14:anchorId="3F2A2FC8" wp14:editId="6ED786CE">
                 <wp:simplePos x="0" y="0"/>
                 <wp:positionH relativeFrom="margin">
                   <wp:posOffset>3729565</wp:posOffset>
@@ -315,10 +315,10 @@
                                 <w:color w:val="000000" w:themeColor="text1"/>
                               </w:rPr>
                               <w:drawing>
-                                <wp:inline distT="0" distB="0" distL="0" distR="0" wp14:anchorId="277364C1" wp14:editId="57CAAE2C">
-                                  <wp:extent cx="1390226" cy="1737783"/>
-                                  <wp:effectExtent l="0" t="0" r="635" b="0"/>
-                                  <wp:docPr id="67" name="Картина 67"/>
+                                <wp:inline distT="0" distB="0" distL="0" distR="0" wp14:anchorId="44A1C09E" wp14:editId="6DD1A1A4">
+                                  <wp:extent cx="1421130" cy="1776413"/>
+                                  <wp:effectExtent l="0" t="0" r="7620" b="0"/>
+                                  <wp:docPr id="91" name="Картина 91"/>
                                   <wp:cNvGraphicFramePr>
                                     <a:graphicFrameLocks xmlns:a="http://schemas.openxmlformats.org/drawingml/2006/main" noChangeAspect="1"/>
                                   </wp:cNvGraphicFramePr>
@@ -326,7 +326,7 @@
                                     <a:graphicData uri="http://schemas.openxmlformats.org/drawingml/2006/picture">
                                       <pic:pic xmlns:pic="http://schemas.openxmlformats.org/drawingml/2006/picture">
                                         <pic:nvPicPr>
-                                          <pic:cNvPr id="67" name="03_01.png"/>
+                                          <pic:cNvPr id="91" name="corrupted.png"/>
                                           <pic:cNvPicPr/>
                                         </pic:nvPicPr>
                                         <pic:blipFill>
@@ -344,7 +344,7 @@
                                         <pic:spPr>
                                           <a:xfrm>
                                             <a:off x="0" y="0"/>
-                                            <a:ext cx="1407958" cy="1759948"/>
+                                            <a:ext cx="1423941" cy="1779927"/>
                                           </a:xfrm>
                                           <a:prstGeom prst="rect">
                                             <a:avLst/>
@@ -395,10 +395,10 @@
                           <w:color w:val="000000" w:themeColor="text1"/>
                         </w:rPr>
                         <w:drawing>
-                          <wp:inline distT="0" distB="0" distL="0" distR="0" wp14:anchorId="277364C1" wp14:editId="57CAAE2C">
-                            <wp:extent cx="1390226" cy="1737783"/>
-                            <wp:effectExtent l="0" t="0" r="635" b="0"/>
-                            <wp:docPr id="67" name="Картина 67"/>
+                          <wp:inline distT="0" distB="0" distL="0" distR="0" wp14:anchorId="44A1C09E" wp14:editId="6DD1A1A4">
+                            <wp:extent cx="1421130" cy="1776413"/>
+                            <wp:effectExtent l="0" t="0" r="7620" b="0"/>
+                            <wp:docPr id="91" name="Картина 91"/>
                             <wp:cNvGraphicFramePr>
                               <a:graphicFrameLocks xmlns:a="http://schemas.openxmlformats.org/drawingml/2006/main" noChangeAspect="1"/>
                             </wp:cNvGraphicFramePr>
@@ -406,7 +406,7 @@
                               <a:graphicData uri="http://schemas.openxmlformats.org/drawingml/2006/picture">
                                 <pic:pic xmlns:pic="http://schemas.openxmlformats.org/drawingml/2006/picture">
                                   <pic:nvPicPr>
-                                    <pic:cNvPr id="67" name="03_01.png"/>
+                                    <pic:cNvPr id="91" name="corrupted.png"/>
                                     <pic:cNvPicPr/>
                                   </pic:nvPicPr>
                                   <pic:blipFill>
@@ -424,7 +424,7 @@
                                   <pic:spPr>
                                     <a:xfrm>
                                       <a:off x="0" y="0"/>
-                                      <a:ext cx="1407958" cy="1759948"/>
+                                      <a:ext cx="1423941" cy="1779927"/>
                                     </a:xfrm>
                                     <a:prstGeom prst="rect">
                                       <a:avLst/>
@@ -453,7 +453,7 @@
         <mc:AlternateContent>
           <mc:Choice Requires="wps">
             <w:drawing>
-              <wp:anchor distT="0" distB="0" distL="114300" distR="114300" simplePos="0" relativeHeight="251665408" behindDoc="0" locked="0" layoutInCell="1" allowOverlap="1" wp14:anchorId="74F9EB6D" wp14:editId="35BC147C">
+              <wp:anchor distT="0" distB="0" distL="114300" distR="114300" simplePos="0" relativeHeight="251665408" behindDoc="0" locked="0" layoutInCell="1" allowOverlap="1" wp14:anchorId="74F9EB6D" wp14:editId="620515DA">
                 <wp:simplePos x="0" y="0"/>
                 <wp:positionH relativeFrom="margin">
                   <wp:posOffset>83820</wp:posOffset>
@@ -526,10 +526,10 @@
                                 <w:color w:val="000000" w:themeColor="text1"/>
                               </w:rPr>
                               <w:drawing>
-                                <wp:inline distT="0" distB="0" distL="0" distR="0" wp14:anchorId="0E6808B4" wp14:editId="6CFE6D6C">
-                                  <wp:extent cx="1326388" cy="1657985"/>
-                                  <wp:effectExtent l="0" t="0" r="7620" b="0"/>
-                                  <wp:docPr id="3" name="Картина 3"/>
+                                <wp:inline distT="0" distB="0" distL="0" distR="0" wp14:anchorId="76E18278" wp14:editId="52618105">
+                                  <wp:extent cx="1380744" cy="1725930"/>
+                                  <wp:effectExtent l="0" t="0" r="0" b="7620"/>
+                                  <wp:docPr id="88" name="Картина 88"/>
                                   <wp:cNvGraphicFramePr>
                                     <a:graphicFrameLocks xmlns:a="http://schemas.openxmlformats.org/drawingml/2006/main" noChangeAspect="1"/>
                                   </wp:cNvGraphicFramePr>
@@ -537,7 +537,7 @@
                                     <a:graphicData uri="http://schemas.openxmlformats.org/drawingml/2006/picture">
                                       <pic:pic xmlns:pic="http://schemas.openxmlformats.org/drawingml/2006/picture">
                                         <pic:nvPicPr>
-                                          <pic:cNvPr id="1" name="01.png"/>
+                                          <pic:cNvPr id="88" name="original.png"/>
                                           <pic:cNvPicPr/>
                                         </pic:nvPicPr>
                                         <pic:blipFill>
@@ -555,7 +555,7 @@
                                         <pic:spPr>
                                           <a:xfrm>
                                             <a:off x="0" y="0"/>
-                                            <a:ext cx="1388012" cy="1735015"/>
+                                            <a:ext cx="1386477" cy="1733096"/>
                                           </a:xfrm>
                                           <a:prstGeom prst="rect">
                                             <a:avLst/>
@@ -571,7 +571,7 @@
                               <w:rPr>
                                 <w:color w:val="000000" w:themeColor="text1"/>
                               </w:rPr>
-                              <w:t xml:space="preserve"> image 1</w:t>
+                              <w:t xml:space="preserve"> </w:t>
                             </w:r>
                           </w:p>
                         </w:txbxContent>
@@ -612,10 +612,10 @@
                           <w:color w:val="000000" w:themeColor="text1"/>
                         </w:rPr>
                         <w:drawing>
-                          <wp:inline distT="0" distB="0" distL="0" distR="0" wp14:anchorId="0E6808B4" wp14:editId="6CFE6D6C">
-                            <wp:extent cx="1326388" cy="1657985"/>
-                            <wp:effectExtent l="0" t="0" r="7620" b="0"/>
-                            <wp:docPr id="3" name="Картина 3"/>
+                          <wp:inline distT="0" distB="0" distL="0" distR="0" wp14:anchorId="76E18278" wp14:editId="52618105">
+                            <wp:extent cx="1380744" cy="1725930"/>
+                            <wp:effectExtent l="0" t="0" r="0" b="7620"/>
+                            <wp:docPr id="88" name="Картина 88"/>
                             <wp:cNvGraphicFramePr>
                               <a:graphicFrameLocks xmlns:a="http://schemas.openxmlformats.org/drawingml/2006/main" noChangeAspect="1"/>
                             </wp:cNvGraphicFramePr>
@@ -623,7 +623,7 @@
                               <a:graphicData uri="http://schemas.openxmlformats.org/drawingml/2006/picture">
                                 <pic:pic xmlns:pic="http://schemas.openxmlformats.org/drawingml/2006/picture">
                                   <pic:nvPicPr>
-                                    <pic:cNvPr id="1" name="01.png"/>
+                                    <pic:cNvPr id="88" name="original.png"/>
                                     <pic:cNvPicPr/>
                                   </pic:nvPicPr>
                                   <pic:blipFill>
@@ -641,7 +641,7 @@
                                   <pic:spPr>
                                     <a:xfrm>
                                       <a:off x="0" y="0"/>
-                                      <a:ext cx="1388012" cy="1735015"/>
+                                      <a:ext cx="1386477" cy="1733096"/>
                                     </a:xfrm>
                                     <a:prstGeom prst="rect">
                                       <a:avLst/>
@@ -657,7 +657,7 @@
                         <w:rPr>
                           <w:color w:val="000000" w:themeColor="text1"/>
                         </w:rPr>
-                        <w:t xml:space="preserve"> image 1</w:t>
+                        <w:t xml:space="preserve"> </w:t>
                       </w:r>
                     </w:p>
                   </w:txbxContent>
@@ -685,7 +685,7 @@
         <mc:AlternateContent>
           <mc:Choice Requires="wps">
             <w:drawing>
-              <wp:anchor distT="0" distB="0" distL="114300" distR="114300" simplePos="0" relativeHeight="251673600" behindDoc="0" locked="0" layoutInCell="1" allowOverlap="1" wp14:anchorId="421159A5" wp14:editId="4D0E9284">
+              <wp:anchor distT="0" distB="0" distL="114300" distR="114300" simplePos="0" relativeHeight="251673600" behindDoc="0" locked="0" layoutInCell="1" allowOverlap="1" wp14:anchorId="421159A5" wp14:editId="3B87802B">
                 <wp:simplePos x="0" y="0"/>
                 <wp:positionH relativeFrom="margin">
                   <wp:posOffset>1895790</wp:posOffset>
@@ -758,10 +758,10 @@
                                 <w:color w:val="000000" w:themeColor="text1"/>
                               </w:rPr>
                               <w:drawing>
-                                <wp:inline distT="0" distB="0" distL="0" distR="0" wp14:anchorId="7764F580" wp14:editId="3E0A1EF7">
-                                  <wp:extent cx="1374986" cy="1718733"/>
-                                  <wp:effectExtent l="0" t="0" r="0" b="0"/>
-                                  <wp:docPr id="66" name="Картина 66"/>
+                                <wp:inline distT="0" distB="0" distL="0" distR="0" wp14:anchorId="4BB42C8A" wp14:editId="3EB8C60A">
+                                  <wp:extent cx="1344930" cy="1681163"/>
+                                  <wp:effectExtent l="0" t="0" r="7620" b="0"/>
+                                  <wp:docPr id="90" name="Картина 90"/>
                                   <wp:cNvGraphicFramePr>
                                     <a:graphicFrameLocks xmlns:a="http://schemas.openxmlformats.org/drawingml/2006/main" noChangeAspect="1"/>
                                   </wp:cNvGraphicFramePr>
@@ -769,7 +769,7 @@
                                     <a:graphicData uri="http://schemas.openxmlformats.org/drawingml/2006/picture">
                                       <pic:pic xmlns:pic="http://schemas.openxmlformats.org/drawingml/2006/picture">
                                         <pic:nvPicPr>
-                                          <pic:cNvPr id="66" name="02_01.png"/>
+                                          <pic:cNvPr id="90" name="noisy1.png"/>
                                           <pic:cNvPicPr/>
                                         </pic:nvPicPr>
                                         <pic:blipFill>
@@ -787,7 +787,7 @@
                                         <pic:spPr>
                                           <a:xfrm>
                                             <a:off x="0" y="0"/>
-                                            <a:ext cx="1386395" cy="1732995"/>
+                                            <a:ext cx="1347379" cy="1684225"/>
                                           </a:xfrm>
                                           <a:prstGeom prst="rect">
                                             <a:avLst/>
@@ -838,10 +838,10 @@
                           <w:color w:val="000000" w:themeColor="text1"/>
                         </w:rPr>
                         <w:drawing>
-                          <wp:inline distT="0" distB="0" distL="0" distR="0" wp14:anchorId="7764F580" wp14:editId="3E0A1EF7">
-                            <wp:extent cx="1374986" cy="1718733"/>
-                            <wp:effectExtent l="0" t="0" r="0" b="0"/>
-                            <wp:docPr id="66" name="Картина 66"/>
+                          <wp:inline distT="0" distB="0" distL="0" distR="0" wp14:anchorId="4BB42C8A" wp14:editId="3EB8C60A">
+                            <wp:extent cx="1344930" cy="1681163"/>
+                            <wp:effectExtent l="0" t="0" r="7620" b="0"/>
+                            <wp:docPr id="90" name="Картина 90"/>
                             <wp:cNvGraphicFramePr>
                               <a:graphicFrameLocks xmlns:a="http://schemas.openxmlformats.org/drawingml/2006/main" noChangeAspect="1"/>
                             </wp:cNvGraphicFramePr>
@@ -849,7 +849,7 @@
                               <a:graphicData uri="http://schemas.openxmlformats.org/drawingml/2006/picture">
                                 <pic:pic xmlns:pic="http://schemas.openxmlformats.org/drawingml/2006/picture">
                                   <pic:nvPicPr>
-                                    <pic:cNvPr id="66" name="02_01.png"/>
+                                    <pic:cNvPr id="90" name="noisy1.png"/>
                                     <pic:cNvPicPr/>
                                   </pic:nvPicPr>
                                   <pic:blipFill>
@@ -867,7 +867,7 @@
                                   <pic:spPr>
                                     <a:xfrm>
                                       <a:off x="0" y="0"/>
-                                      <a:ext cx="1386395" cy="1732995"/>
+                                      <a:ext cx="1347379" cy="1684225"/>
                                     </a:xfrm>
                                     <a:prstGeom prst="rect">
                                       <a:avLst/>
@@ -896,7 +896,7 @@
         <mc:AlternateContent>
           <mc:Choice Requires="wps">
             <w:drawing>
-              <wp:anchor distT="0" distB="0" distL="114300" distR="114300" simplePos="0" relativeHeight="251671552" behindDoc="0" locked="0" layoutInCell="1" allowOverlap="1" wp14:anchorId="7F7EDD21" wp14:editId="69239E89">
+              <wp:anchor distT="0" distB="0" distL="114300" distR="114300" simplePos="0" relativeHeight="251671552" behindDoc="0" locked="0" layoutInCell="1" allowOverlap="1" wp14:anchorId="7F7EDD21" wp14:editId="6C1FC1D2">
                 <wp:simplePos x="0" y="0"/>
                 <wp:positionH relativeFrom="margin">
                   <wp:posOffset>67318</wp:posOffset>
@@ -969,10 +969,10 @@
                                 <w:color w:val="000000" w:themeColor="text1"/>
                               </w:rPr>
                               <w:drawing>
-                                <wp:inline distT="0" distB="0" distL="0" distR="0" wp14:anchorId="00B3B525" wp14:editId="0F6F49DF">
-                                  <wp:extent cx="1381760" cy="1727200"/>
-                                  <wp:effectExtent l="0" t="0" r="8890" b="6350"/>
-                                  <wp:docPr id="65" name="Картина 65"/>
+                                <wp:inline distT="0" distB="0" distL="0" distR="0" wp14:anchorId="67D0E158" wp14:editId="48FDA632">
+                                  <wp:extent cx="1363980" cy="1704975"/>
+                                  <wp:effectExtent l="0" t="0" r="7620" b="9525"/>
+                                  <wp:docPr id="89" name="Картина 89"/>
                                   <wp:cNvGraphicFramePr>
                                     <a:graphicFrameLocks xmlns:a="http://schemas.openxmlformats.org/drawingml/2006/main" noChangeAspect="1"/>
                                   </wp:cNvGraphicFramePr>
@@ -980,11 +980,11 @@
                                     <a:graphicData uri="http://schemas.openxmlformats.org/drawingml/2006/picture">
                                       <pic:pic xmlns:pic="http://schemas.openxmlformats.org/drawingml/2006/picture">
                                         <pic:nvPicPr>
-                                          <pic:cNvPr id="65" name="01_01.png"/>
+                                          <pic:cNvPr id="89" name="original1.png"/>
                                           <pic:cNvPicPr/>
                                         </pic:nvPicPr>
                                         <pic:blipFill>
-                                          <a:blip r:embed="rId7">
+                                          <a:blip r:embed="rId6">
                                             <a:extLst>
                                               <a:ext uri="{28A0092B-C50C-407E-A947-70E740481C1C}">
                                                 <a14:useLocalDpi xmlns:a14="http://schemas.microsoft.com/office/drawing/2010/main" val="0"/>
@@ -998,7 +998,7 @@
                                         <pic:spPr>
                                           <a:xfrm>
                                             <a:off x="0" y="0"/>
-                                            <a:ext cx="1390075" cy="1737594"/>
+                                            <a:ext cx="1367976" cy="1709970"/>
                                           </a:xfrm>
                                           <a:prstGeom prst="rect">
                                             <a:avLst/>
@@ -1049,10 +1049,10 @@
                           <w:color w:val="000000" w:themeColor="text1"/>
                         </w:rPr>
                         <w:drawing>
-                          <wp:inline distT="0" distB="0" distL="0" distR="0" wp14:anchorId="00B3B525" wp14:editId="0F6F49DF">
-                            <wp:extent cx="1381760" cy="1727200"/>
-                            <wp:effectExtent l="0" t="0" r="8890" b="6350"/>
-                            <wp:docPr id="65" name="Картина 65"/>
+                          <wp:inline distT="0" distB="0" distL="0" distR="0" wp14:anchorId="67D0E158" wp14:editId="48FDA632">
+                            <wp:extent cx="1363980" cy="1704975"/>
+                            <wp:effectExtent l="0" t="0" r="7620" b="9525"/>
+                            <wp:docPr id="89" name="Картина 89"/>
                             <wp:cNvGraphicFramePr>
                               <a:graphicFrameLocks xmlns:a="http://schemas.openxmlformats.org/drawingml/2006/main" noChangeAspect="1"/>
                             </wp:cNvGraphicFramePr>
@@ -1060,11 +1060,11 @@
                               <a:graphicData uri="http://schemas.openxmlformats.org/drawingml/2006/picture">
                                 <pic:pic xmlns:pic="http://schemas.openxmlformats.org/drawingml/2006/picture">
                                   <pic:nvPicPr>
-                                    <pic:cNvPr id="65" name="01_01.png"/>
+                                    <pic:cNvPr id="89" name="original1.png"/>
                                     <pic:cNvPicPr/>
                                   </pic:nvPicPr>
                                   <pic:blipFill>
-                                    <a:blip r:embed="rId7">
+                                    <a:blip r:embed="rId6">
                                       <a:extLst>
                                         <a:ext uri="{28A0092B-C50C-407E-A947-70E740481C1C}">
                                           <a14:useLocalDpi xmlns:a14="http://schemas.microsoft.com/office/drawing/2010/main" val="0"/>
@@ -1078,7 +1078,7 @@
                                   <pic:spPr>
                                     <a:xfrm>
                                       <a:off x="0" y="0"/>
-                                      <a:ext cx="1390075" cy="1737594"/>
+                                      <a:ext cx="1367976" cy="1709970"/>
                                     </a:xfrm>
                                     <a:prstGeom prst="rect">
                                       <a:avLst/>
@@ -1107,7 +1107,7 @@
         <mc:AlternateContent>
           <mc:Choice Requires="wps">
             <w:drawing>
-              <wp:anchor distT="0" distB="0" distL="114300" distR="114300" simplePos="0" relativeHeight="251667456" behindDoc="0" locked="0" layoutInCell="1" allowOverlap="1" wp14:anchorId="49BB75DF" wp14:editId="327E01B7">
+              <wp:anchor distT="0" distB="0" distL="114300" distR="114300" simplePos="0" relativeHeight="251667456" behindDoc="0" locked="0" layoutInCell="1" allowOverlap="1" wp14:anchorId="49BB75DF" wp14:editId="00C38BFE">
                 <wp:simplePos x="0" y="0"/>
                 <wp:positionH relativeFrom="margin">
                   <wp:posOffset>1895748</wp:posOffset>
@@ -1180,10 +1180,10 @@
                                 <w:color w:val="000000" w:themeColor="text1"/>
                               </w:rPr>
                               <w:drawing>
-                                <wp:inline distT="0" distB="0" distL="0" distR="0" wp14:anchorId="37A51F8C" wp14:editId="7B98550D">
-                                  <wp:extent cx="1381760" cy="1727200"/>
-                                  <wp:effectExtent l="0" t="0" r="8890" b="6350"/>
-                                  <wp:docPr id="18" name="Картина 18"/>
+                                <wp:inline distT="0" distB="0" distL="0" distR="0" wp14:anchorId="683377F7" wp14:editId="46528078">
+                                  <wp:extent cx="1367790" cy="1709738"/>
+                                  <wp:effectExtent l="0" t="0" r="3810" b="5080"/>
+                                  <wp:docPr id="87" name="Картина 87"/>
                                   <wp:cNvGraphicFramePr>
                                     <a:graphicFrameLocks xmlns:a="http://schemas.openxmlformats.org/drawingml/2006/main" noChangeAspect="1"/>
                                   </wp:cNvGraphicFramePr>
@@ -1191,11 +1191,11 @@
                                     <a:graphicData uri="http://schemas.openxmlformats.org/drawingml/2006/picture">
                                       <pic:pic xmlns:pic="http://schemas.openxmlformats.org/drawingml/2006/picture">
                                         <pic:nvPicPr>
-                                          <pic:cNvPr id="18" name="02.png"/>
+                                          <pic:cNvPr id="87" name="noisy.png"/>
                                           <pic:cNvPicPr/>
                                         </pic:nvPicPr>
                                         <pic:blipFill>
-                                          <a:blip r:embed="rId8">
+                                          <a:blip r:embed="rId7">
                                             <a:extLst>
                                               <a:ext uri="{28A0092B-C50C-407E-A947-70E740481C1C}">
                                                 <a14:useLocalDpi xmlns:a14="http://schemas.microsoft.com/office/drawing/2010/main" val="0"/>
@@ -1209,7 +1209,7 @@
                                         <pic:spPr>
                                           <a:xfrm>
                                             <a:off x="0" y="0"/>
-                                            <a:ext cx="1407617" cy="1759521"/>
+                                            <a:ext cx="1372104" cy="1715130"/>
                                           </a:xfrm>
                                           <a:prstGeom prst="rect">
                                             <a:avLst/>
@@ -1260,10 +1260,10 @@
                           <w:color w:val="000000" w:themeColor="text1"/>
                         </w:rPr>
                         <w:drawing>
-                          <wp:inline distT="0" distB="0" distL="0" distR="0" wp14:anchorId="37A51F8C" wp14:editId="7B98550D">
-                            <wp:extent cx="1381760" cy="1727200"/>
-                            <wp:effectExtent l="0" t="0" r="8890" b="6350"/>
-                            <wp:docPr id="18" name="Картина 18"/>
+                          <wp:inline distT="0" distB="0" distL="0" distR="0" wp14:anchorId="683377F7" wp14:editId="46528078">
+                            <wp:extent cx="1367790" cy="1709738"/>
+                            <wp:effectExtent l="0" t="0" r="3810" b="5080"/>
+                            <wp:docPr id="87" name="Картина 87"/>
                             <wp:cNvGraphicFramePr>
                               <a:graphicFrameLocks xmlns:a="http://schemas.openxmlformats.org/drawingml/2006/main" noChangeAspect="1"/>
                             </wp:cNvGraphicFramePr>
@@ -1271,11 +1271,11 @@
                               <a:graphicData uri="http://schemas.openxmlformats.org/drawingml/2006/picture">
                                 <pic:pic xmlns:pic="http://schemas.openxmlformats.org/drawingml/2006/picture">
                                   <pic:nvPicPr>
-                                    <pic:cNvPr id="18" name="02.png"/>
+                                    <pic:cNvPr id="87" name="noisy.png"/>
                                     <pic:cNvPicPr/>
                                   </pic:nvPicPr>
                                   <pic:blipFill>
-                                    <a:blip r:embed="rId8">
+                                    <a:blip r:embed="rId7">
                                       <a:extLst>
                                         <a:ext uri="{28A0092B-C50C-407E-A947-70E740481C1C}">
                                           <a14:useLocalDpi xmlns:a14="http://schemas.microsoft.com/office/drawing/2010/main" val="0"/>
@@ -1289,7 +1289,7 @@
                                   <pic:spPr>
                                     <a:xfrm>
                                       <a:off x="0" y="0"/>
-                                      <a:ext cx="1407617" cy="1759521"/>
+                                      <a:ext cx="1372104" cy="1715130"/>
                                     </a:xfrm>
                                     <a:prstGeom prst="rect">
                                       <a:avLst/>
@@ -1318,7 +1318,7 @@
         <mc:AlternateContent>
           <mc:Choice Requires="wps">
             <w:drawing>
-              <wp:anchor distT="0" distB="0" distL="114300" distR="114300" simplePos="0" relativeHeight="251669504" behindDoc="0" locked="0" layoutInCell="1" allowOverlap="1" wp14:anchorId="77DBF682" wp14:editId="72834F9E">
+              <wp:anchor distT="0" distB="0" distL="114300" distR="114300" simplePos="0" relativeHeight="251669504" behindDoc="0" locked="0" layoutInCell="1" allowOverlap="1" wp14:anchorId="77DBF682" wp14:editId="464BE2FC">
                 <wp:simplePos x="0" y="0"/>
                 <wp:positionH relativeFrom="margin">
                   <wp:posOffset>3736172</wp:posOffset>
@@ -1391,10 +1391,10 @@
                                 <w:color w:val="000000" w:themeColor="text1"/>
                               </w:rPr>
                               <w:drawing>
-                                <wp:inline distT="0" distB="0" distL="0" distR="0" wp14:anchorId="7725AA12" wp14:editId="5F6DE984">
-                                  <wp:extent cx="1373293" cy="1716616"/>
-                                  <wp:effectExtent l="0" t="0" r="0" b="0"/>
-                                  <wp:docPr id="19" name="Картина 19"/>
+                                <wp:inline distT="0" distB="0" distL="0" distR="0" wp14:anchorId="46DA75FF" wp14:editId="72BAD053">
+                                  <wp:extent cx="1352550" cy="1690688"/>
+                                  <wp:effectExtent l="0" t="0" r="0" b="5080"/>
+                                  <wp:docPr id="86" name="Картина 86"/>
                                   <wp:cNvGraphicFramePr>
                                     <a:graphicFrameLocks xmlns:a="http://schemas.openxmlformats.org/drawingml/2006/main" noChangeAspect="1"/>
                                   </wp:cNvGraphicFramePr>
@@ -1402,11 +1402,11 @@
                                     <a:graphicData uri="http://schemas.openxmlformats.org/drawingml/2006/picture">
                                       <pic:pic xmlns:pic="http://schemas.openxmlformats.org/drawingml/2006/picture">
                                         <pic:nvPicPr>
-                                          <pic:cNvPr id="19" name="03.png"/>
+                                          <pic:cNvPr id="86" name="corrupted.png"/>
                                           <pic:cNvPicPr/>
                                         </pic:nvPicPr>
                                         <pic:blipFill>
-                                          <a:blip r:embed="rId9">
+                                          <a:blip r:embed="rId4">
                                             <a:extLst>
                                               <a:ext uri="{28A0092B-C50C-407E-A947-70E740481C1C}">
                                                 <a14:useLocalDpi xmlns:a14="http://schemas.microsoft.com/office/drawing/2010/main" val="0"/>
@@ -1420,7 +1420,7 @@
                                         <pic:spPr>
                                           <a:xfrm>
                                             <a:off x="0" y="0"/>
-                                            <a:ext cx="1390319" cy="1737899"/>
+                                            <a:ext cx="1355875" cy="1694844"/>
                                           </a:xfrm>
                                           <a:prstGeom prst="rect">
                                             <a:avLst/>
@@ -1471,10 +1471,10 @@
                           <w:color w:val="000000" w:themeColor="text1"/>
                         </w:rPr>
                         <w:drawing>
-                          <wp:inline distT="0" distB="0" distL="0" distR="0" wp14:anchorId="7725AA12" wp14:editId="5F6DE984">
-                            <wp:extent cx="1373293" cy="1716616"/>
-                            <wp:effectExtent l="0" t="0" r="0" b="0"/>
-                            <wp:docPr id="19" name="Картина 19"/>
+                          <wp:inline distT="0" distB="0" distL="0" distR="0" wp14:anchorId="46DA75FF" wp14:editId="72BAD053">
+                            <wp:extent cx="1352550" cy="1690688"/>
+                            <wp:effectExtent l="0" t="0" r="0" b="5080"/>
+                            <wp:docPr id="86" name="Картина 86"/>
                             <wp:cNvGraphicFramePr>
                               <a:graphicFrameLocks xmlns:a="http://schemas.openxmlformats.org/drawingml/2006/main" noChangeAspect="1"/>
                             </wp:cNvGraphicFramePr>
@@ -1482,11 +1482,11 @@
                               <a:graphicData uri="http://schemas.openxmlformats.org/drawingml/2006/picture">
                                 <pic:pic xmlns:pic="http://schemas.openxmlformats.org/drawingml/2006/picture">
                                   <pic:nvPicPr>
-                                    <pic:cNvPr id="19" name="03.png"/>
+                                    <pic:cNvPr id="86" name="corrupted.png"/>
                                     <pic:cNvPicPr/>
                                   </pic:nvPicPr>
                                   <pic:blipFill>
-                                    <a:blip r:embed="rId9">
+                                    <a:blip r:embed="rId4">
                                       <a:extLst>
                                         <a:ext uri="{28A0092B-C50C-407E-A947-70E740481C1C}">
                                           <a14:useLocalDpi xmlns:a14="http://schemas.microsoft.com/office/drawing/2010/main" val="0"/>
@@ -1500,7 +1500,7 @@
                                   <pic:spPr>
                                     <a:xfrm>
                                       <a:off x="0" y="0"/>
-                                      <a:ext cx="1390319" cy="1737899"/>
+                                      <a:ext cx="1355875" cy="1694844"/>
                                     </a:xfrm>
                                     <a:prstGeom prst="rect">
                                       <a:avLst/>
@@ -1636,7 +1636,7 @@
                               <w:jc w:val="center"/>
                             </w:pPr>
                             <w:r>
-                              <w:t>28.485</w:t>
+                              <w:t>43.449</w:t>
                             </w:r>
                           </w:p>
                         </w:txbxContent>
@@ -1669,7 +1669,7 @@
                         <w:jc w:val="center"/>
                       </w:pPr>
                       <w:r>
-                        <w:t>28.485</w:t>
+                        <w:t>43.449</w:t>
                       </w:r>
                     </w:p>
                   </w:txbxContent>
@@ -1720,7 +1720,7 @@
         <mc:AlternateContent>
           <mc:Choice Requires="wps">
             <w:drawing>
-              <wp:anchor distT="0" distB="0" distL="114300" distR="114300" simplePos="0" relativeHeight="251681792" behindDoc="0" locked="0" layoutInCell="1" allowOverlap="1" wp14:anchorId="6F549724" wp14:editId="59984BFA">
+              <wp:anchor distT="0" distB="0" distL="114300" distR="114300" simplePos="0" relativeHeight="251681792" behindDoc="0" locked="0" layoutInCell="1" allowOverlap="1" wp14:anchorId="6F549724" wp14:editId="28D76571">
                 <wp:simplePos x="0" y="0"/>
                 <wp:positionH relativeFrom="margin">
                   <wp:posOffset>2751455</wp:posOffset>
@@ -1797,10 +1797,10 @@
                                 <w:szCs w:val="30"/>
                               </w:rPr>
                               <w:drawing>
-                                <wp:inline distT="0" distB="0" distL="0" distR="0" wp14:anchorId="219AD276" wp14:editId="72D35D23">
-                                  <wp:extent cx="2092960" cy="2616200"/>
-                                  <wp:effectExtent l="0" t="0" r="2540" b="0"/>
-                                  <wp:docPr id="21" name="Картина 21"/>
+                                <wp:inline distT="0" distB="0" distL="0" distR="0" wp14:anchorId="0247792D" wp14:editId="02BF71EF">
+                                  <wp:extent cx="2049780" cy="2562225"/>
+                                  <wp:effectExtent l="0" t="0" r="7620" b="9525"/>
+                                  <wp:docPr id="84" name="Картина 84"/>
                                   <wp:cNvGraphicFramePr>
                                     <a:graphicFrameLocks xmlns:a="http://schemas.openxmlformats.org/drawingml/2006/main" noChangeAspect="1"/>
                                   </wp:cNvGraphicFramePr>
@@ -1808,11 +1808,11 @@
                                     <a:graphicData uri="http://schemas.openxmlformats.org/drawingml/2006/picture">
                                       <pic:pic xmlns:pic="http://schemas.openxmlformats.org/drawingml/2006/picture">
                                         <pic:nvPicPr>
-                                          <pic:cNvPr id="21" name="02.png"/>
+                                          <pic:cNvPr id="84" name="noisy.png"/>
                                           <pic:cNvPicPr/>
                                         </pic:nvPicPr>
                                         <pic:blipFill>
-                                          <a:blip r:embed="rId8">
+                                          <a:blip r:embed="rId7">
                                             <a:extLst>
                                               <a:ext uri="{28A0092B-C50C-407E-A947-70E740481C1C}">
                                                 <a14:useLocalDpi xmlns:a14="http://schemas.microsoft.com/office/drawing/2010/main" val="0"/>
@@ -1826,7 +1826,7 @@
                                         <pic:spPr>
                                           <a:xfrm>
                                             <a:off x="0" y="0"/>
-                                            <a:ext cx="2107221" cy="2634026"/>
+                                            <a:ext cx="2055417" cy="2569271"/>
                                           </a:xfrm>
                                           <a:prstGeom prst="rect">
                                             <a:avLst/>
@@ -1881,10 +1881,10 @@
                           <w:szCs w:val="30"/>
                         </w:rPr>
                         <w:drawing>
-                          <wp:inline distT="0" distB="0" distL="0" distR="0" wp14:anchorId="219AD276" wp14:editId="72D35D23">
-                            <wp:extent cx="2092960" cy="2616200"/>
-                            <wp:effectExtent l="0" t="0" r="2540" b="0"/>
-                            <wp:docPr id="21" name="Картина 21"/>
+                          <wp:inline distT="0" distB="0" distL="0" distR="0" wp14:anchorId="0247792D" wp14:editId="02BF71EF">
+                            <wp:extent cx="2049780" cy="2562225"/>
+                            <wp:effectExtent l="0" t="0" r="7620" b="9525"/>
+                            <wp:docPr id="84" name="Картина 84"/>
                             <wp:cNvGraphicFramePr>
                               <a:graphicFrameLocks xmlns:a="http://schemas.openxmlformats.org/drawingml/2006/main" noChangeAspect="1"/>
                             </wp:cNvGraphicFramePr>
@@ -1892,11 +1892,11 @@
                               <a:graphicData uri="http://schemas.openxmlformats.org/drawingml/2006/picture">
                                 <pic:pic xmlns:pic="http://schemas.openxmlformats.org/drawingml/2006/picture">
                                   <pic:nvPicPr>
-                                    <pic:cNvPr id="21" name="02.png"/>
+                                    <pic:cNvPr id="84" name="noisy.png"/>
                                     <pic:cNvPicPr/>
                                   </pic:nvPicPr>
                                   <pic:blipFill>
-                                    <a:blip r:embed="rId8">
+                                    <a:blip r:embed="rId7">
                                       <a:extLst>
                                         <a:ext uri="{28A0092B-C50C-407E-A947-70E740481C1C}">
                                           <a14:useLocalDpi xmlns:a14="http://schemas.microsoft.com/office/drawing/2010/main" val="0"/>
@@ -1910,7 +1910,7 @@
                                   <pic:spPr>
                                     <a:xfrm>
                                       <a:off x="0" y="0"/>
-                                      <a:ext cx="2107221" cy="2634026"/>
+                                      <a:ext cx="2055417" cy="2569271"/>
                                     </a:xfrm>
                                     <a:prstGeom prst="rect">
                                       <a:avLst/>
@@ -1939,7 +1939,7 @@
         <mc:AlternateContent>
           <mc:Choice Requires="wps">
             <w:drawing>
-              <wp:anchor distT="0" distB="0" distL="114300" distR="114300" simplePos="0" relativeHeight="251679744" behindDoc="0" locked="0" layoutInCell="1" allowOverlap="1" wp14:anchorId="54B5FE39" wp14:editId="29C99066">
+              <wp:anchor distT="0" distB="0" distL="114300" distR="114300" simplePos="0" relativeHeight="251679744" behindDoc="0" locked="0" layoutInCell="1" allowOverlap="1" wp14:anchorId="54B5FE39" wp14:editId="3AC1E5F5">
                 <wp:simplePos x="0" y="0"/>
                 <wp:positionH relativeFrom="margin">
                   <wp:posOffset>-635</wp:posOffset>
@@ -2016,10 +2016,10 @@
                                 <w:szCs w:val="30"/>
                               </w:rPr>
                               <w:drawing>
-                                <wp:inline distT="0" distB="0" distL="0" distR="0" wp14:anchorId="4A7F89F3" wp14:editId="0515C9DE">
-                                  <wp:extent cx="2131060" cy="2663825"/>
-                                  <wp:effectExtent l="0" t="0" r="2540" b="3175"/>
-                                  <wp:docPr id="20" name="Картина 20"/>
+                                <wp:inline distT="0" distB="0" distL="0" distR="0" wp14:anchorId="509A9672" wp14:editId="3AAD3610">
+                                  <wp:extent cx="2114550" cy="2643188"/>
+                                  <wp:effectExtent l="0" t="0" r="0" b="5080"/>
+                                  <wp:docPr id="85" name="Картина 85"/>
                                   <wp:cNvGraphicFramePr>
                                     <a:graphicFrameLocks xmlns:a="http://schemas.openxmlformats.org/drawingml/2006/main" noChangeAspect="1"/>
                                   </wp:cNvGraphicFramePr>
@@ -2027,7 +2027,7 @@
                                     <a:graphicData uri="http://schemas.openxmlformats.org/drawingml/2006/picture">
                                       <pic:pic xmlns:pic="http://schemas.openxmlformats.org/drawingml/2006/picture">
                                         <pic:nvPicPr>
-                                          <pic:cNvPr id="20" name="01.png"/>
+                                          <pic:cNvPr id="85" name="original.png"/>
                                           <pic:cNvPicPr/>
                                         </pic:nvPicPr>
                                         <pic:blipFill>
@@ -2045,7 +2045,7 @@
                                         <pic:spPr>
                                           <a:xfrm>
                                             <a:off x="0" y="0"/>
-                                            <a:ext cx="2154375" cy="2692969"/>
+                                            <a:ext cx="2118849" cy="2648562"/>
                                           </a:xfrm>
                                           <a:prstGeom prst="rect">
                                             <a:avLst/>
@@ -2100,10 +2100,10 @@
                           <w:szCs w:val="30"/>
                         </w:rPr>
                         <w:drawing>
-                          <wp:inline distT="0" distB="0" distL="0" distR="0" wp14:anchorId="4A7F89F3" wp14:editId="0515C9DE">
-                            <wp:extent cx="2131060" cy="2663825"/>
-                            <wp:effectExtent l="0" t="0" r="2540" b="3175"/>
-                            <wp:docPr id="20" name="Картина 20"/>
+                          <wp:inline distT="0" distB="0" distL="0" distR="0" wp14:anchorId="509A9672" wp14:editId="3AAD3610">
+                            <wp:extent cx="2114550" cy="2643188"/>
+                            <wp:effectExtent l="0" t="0" r="0" b="5080"/>
+                            <wp:docPr id="85" name="Картина 85"/>
                             <wp:cNvGraphicFramePr>
                               <a:graphicFrameLocks xmlns:a="http://schemas.openxmlformats.org/drawingml/2006/main" noChangeAspect="1"/>
                             </wp:cNvGraphicFramePr>
@@ -2111,7 +2111,7 @@
                               <a:graphicData uri="http://schemas.openxmlformats.org/drawingml/2006/picture">
                                 <pic:pic xmlns:pic="http://schemas.openxmlformats.org/drawingml/2006/picture">
                                   <pic:nvPicPr>
-                                    <pic:cNvPr id="20" name="01.png"/>
+                                    <pic:cNvPr id="85" name="original.png"/>
                                     <pic:cNvPicPr/>
                                   </pic:nvPicPr>
                                   <pic:blipFill>
@@ -2129,7 +2129,7 @@
                                   <pic:spPr>
                                     <a:xfrm>
                                       <a:off x="0" y="0"/>
-                                      <a:ext cx="2154375" cy="2692969"/>
+                                      <a:ext cx="2118849" cy="2648562"/>
                                     </a:xfrm>
                                     <a:prstGeom prst="rect">
                                       <a:avLst/>
@@ -2163,7 +2163,7 @@
         <mc:AlternateContent>
           <mc:Choice Requires="wps">
             <w:drawing>
-              <wp:anchor distT="0" distB="0" distL="114300" distR="114300" simplePos="0" relativeHeight="251683840" behindDoc="0" locked="0" layoutInCell="1" allowOverlap="1" wp14:anchorId="1DF75DD1" wp14:editId="53F04AD9">
+              <wp:anchor distT="0" distB="0" distL="114300" distR="114300" simplePos="0" relativeHeight="251683840" behindDoc="0" locked="0" layoutInCell="1" allowOverlap="1" wp14:anchorId="1DF75DD1" wp14:editId="5765EC19">
                 <wp:simplePos x="0" y="0"/>
                 <wp:positionH relativeFrom="margin">
                   <wp:posOffset>2768600</wp:posOffset>
@@ -2240,10 +2240,10 @@
                                 <w:szCs w:val="30"/>
                               </w:rPr>
                               <w:drawing>
-                                <wp:inline distT="0" distB="0" distL="0" distR="0" wp14:anchorId="0FC0CE47" wp14:editId="505C4728">
-                                  <wp:extent cx="2042160" cy="2552700"/>
-                                  <wp:effectExtent l="0" t="0" r="0" b="0"/>
-                                  <wp:docPr id="28" name="Картина 28"/>
+                                <wp:inline distT="0" distB="0" distL="0" distR="0" wp14:anchorId="07C7AC1E" wp14:editId="43BA20E4">
+                                  <wp:extent cx="2068830" cy="2586038"/>
+                                  <wp:effectExtent l="0" t="0" r="7620" b="5080"/>
+                                  <wp:docPr id="83" name="Картина 83"/>
                                   <wp:cNvGraphicFramePr>
                                     <a:graphicFrameLocks xmlns:a="http://schemas.openxmlformats.org/drawingml/2006/main" noChangeAspect="1"/>
                                   </wp:cNvGraphicFramePr>
@@ -2251,11 +2251,11 @@
                                     <a:graphicData uri="http://schemas.openxmlformats.org/drawingml/2006/picture">
                                       <pic:pic xmlns:pic="http://schemas.openxmlformats.org/drawingml/2006/picture">
                                         <pic:nvPicPr>
-                                          <pic:cNvPr id="28" name="03.png"/>
+                                          <pic:cNvPr id="83" name="corrupted.png"/>
                                           <pic:cNvPicPr/>
                                         </pic:nvPicPr>
                                         <pic:blipFill>
-                                          <a:blip r:embed="rId9">
+                                          <a:blip r:embed="rId4">
                                             <a:extLst>
                                               <a:ext uri="{28A0092B-C50C-407E-A947-70E740481C1C}">
                                                 <a14:useLocalDpi xmlns:a14="http://schemas.microsoft.com/office/drawing/2010/main" val="0"/>
@@ -2269,7 +2269,7 @@
                                         <pic:spPr>
                                           <a:xfrm>
                                             <a:off x="0" y="0"/>
-                                            <a:ext cx="2064317" cy="2580396"/>
+                                            <a:ext cx="2072570" cy="2590713"/>
                                           </a:xfrm>
                                           <a:prstGeom prst="rect">
                                             <a:avLst/>
@@ -2324,10 +2324,10 @@
                           <w:szCs w:val="30"/>
                         </w:rPr>
                         <w:drawing>
-                          <wp:inline distT="0" distB="0" distL="0" distR="0" wp14:anchorId="0FC0CE47" wp14:editId="505C4728">
-                            <wp:extent cx="2042160" cy="2552700"/>
-                            <wp:effectExtent l="0" t="0" r="0" b="0"/>
-                            <wp:docPr id="28" name="Картина 28"/>
+                          <wp:inline distT="0" distB="0" distL="0" distR="0" wp14:anchorId="07C7AC1E" wp14:editId="43BA20E4">
+                            <wp:extent cx="2068830" cy="2586038"/>
+                            <wp:effectExtent l="0" t="0" r="7620" b="5080"/>
+                            <wp:docPr id="83" name="Картина 83"/>
                             <wp:cNvGraphicFramePr>
                               <a:graphicFrameLocks xmlns:a="http://schemas.openxmlformats.org/drawingml/2006/main" noChangeAspect="1"/>
                             </wp:cNvGraphicFramePr>
@@ -2335,11 +2335,11 @@
                               <a:graphicData uri="http://schemas.openxmlformats.org/drawingml/2006/picture">
                                 <pic:pic xmlns:pic="http://schemas.openxmlformats.org/drawingml/2006/picture">
                                   <pic:nvPicPr>
-                                    <pic:cNvPr id="28" name="03.png"/>
+                                    <pic:cNvPr id="83" name="corrupted.png"/>
                                     <pic:cNvPicPr/>
                                   </pic:nvPicPr>
                                   <pic:blipFill>
-                                    <a:blip r:embed="rId9">
+                                    <a:blip r:embed="rId4">
                                       <a:extLst>
                                         <a:ext uri="{28A0092B-C50C-407E-A947-70E740481C1C}">
                                           <a14:useLocalDpi xmlns:a14="http://schemas.microsoft.com/office/drawing/2010/main" val="0"/>
@@ -2353,7 +2353,7 @@
                                   <pic:spPr>
                                     <a:xfrm>
                                       <a:off x="0" y="0"/>
-                                      <a:ext cx="2064317" cy="2580396"/>
+                                      <a:ext cx="2072570" cy="2590713"/>
                                     </a:xfrm>
                                     <a:prstGeom prst="rect">
                                       <a:avLst/>
@@ -2382,7 +2382,7 @@
         <mc:AlternateContent>
           <mc:Choice Requires="wps">
             <w:drawing>
-              <wp:anchor distT="0" distB="0" distL="114300" distR="114300" simplePos="0" relativeHeight="251685888" behindDoc="0" locked="0" layoutInCell="1" allowOverlap="1" wp14:anchorId="4AFE4E04" wp14:editId="2AB00AC5">
+              <wp:anchor distT="0" distB="0" distL="114300" distR="114300" simplePos="0" relativeHeight="251685888" behindDoc="0" locked="0" layoutInCell="1" allowOverlap="1" wp14:anchorId="4AFE4E04" wp14:editId="2BEDA9EB">
                 <wp:simplePos x="0" y="0"/>
                 <wp:positionH relativeFrom="margin">
                   <wp:posOffset>17145</wp:posOffset>
@@ -2459,10 +2459,10 @@
                                 <w:szCs w:val="30"/>
                               </w:rPr>
                               <w:drawing>
-                                <wp:inline distT="0" distB="0" distL="0" distR="0" wp14:anchorId="08BA7588" wp14:editId="29520593">
-                                  <wp:extent cx="2059094" cy="2573868"/>
-                                  <wp:effectExtent l="0" t="0" r="0" b="0"/>
-                                  <wp:docPr id="29" name="Картина 29"/>
+                                <wp:inline distT="0" distB="0" distL="0" distR="0" wp14:anchorId="4BD15F52" wp14:editId="2A525071">
+                                  <wp:extent cx="2038350" cy="2547938"/>
+                                  <wp:effectExtent l="0" t="0" r="0" b="5080"/>
+                                  <wp:docPr id="82" name="Картина 82"/>
                                   <wp:cNvGraphicFramePr>
                                     <a:graphicFrameLocks xmlns:a="http://schemas.openxmlformats.org/drawingml/2006/main" noChangeAspect="1"/>
                                   </wp:cNvGraphicFramePr>
@@ -2470,11 +2470,11 @@
                                     <a:graphicData uri="http://schemas.openxmlformats.org/drawingml/2006/picture">
                                       <pic:pic xmlns:pic="http://schemas.openxmlformats.org/drawingml/2006/picture">
                                         <pic:nvPicPr>
-                                          <pic:cNvPr id="29" name="oracle.png"/>
+                                          <pic:cNvPr id="82" name="oracle.png"/>
                                           <pic:cNvPicPr/>
                                         </pic:nvPicPr>
                                         <pic:blipFill>
-                                          <a:blip r:embed="rId10">
+                                          <a:blip r:embed="rId8">
                                             <a:extLst>
                                               <a:ext uri="{28A0092B-C50C-407E-A947-70E740481C1C}">
                                                 <a14:useLocalDpi xmlns:a14="http://schemas.microsoft.com/office/drawing/2010/main" val="0"/>
@@ -2488,7 +2488,7 @@
                                         <pic:spPr>
                                           <a:xfrm>
                                             <a:off x="0" y="0"/>
-                                            <a:ext cx="2078475" cy="2598094"/>
+                                            <a:ext cx="2046159" cy="2557699"/>
                                           </a:xfrm>
                                           <a:prstGeom prst="rect">
                                             <a:avLst/>
@@ -2543,10 +2543,10 @@
                           <w:szCs w:val="30"/>
                         </w:rPr>
                         <w:drawing>
-                          <wp:inline distT="0" distB="0" distL="0" distR="0" wp14:anchorId="08BA7588" wp14:editId="29520593">
-                            <wp:extent cx="2059094" cy="2573868"/>
-                            <wp:effectExtent l="0" t="0" r="0" b="0"/>
-                            <wp:docPr id="29" name="Картина 29"/>
+                          <wp:inline distT="0" distB="0" distL="0" distR="0" wp14:anchorId="4BD15F52" wp14:editId="2A525071">
+                            <wp:extent cx="2038350" cy="2547938"/>
+                            <wp:effectExtent l="0" t="0" r="0" b="5080"/>
+                            <wp:docPr id="82" name="Картина 82"/>
                             <wp:cNvGraphicFramePr>
                               <a:graphicFrameLocks xmlns:a="http://schemas.openxmlformats.org/drawingml/2006/main" noChangeAspect="1"/>
                             </wp:cNvGraphicFramePr>
@@ -2554,11 +2554,11 @@
                               <a:graphicData uri="http://schemas.openxmlformats.org/drawingml/2006/picture">
                                 <pic:pic xmlns:pic="http://schemas.openxmlformats.org/drawingml/2006/picture">
                                   <pic:nvPicPr>
-                                    <pic:cNvPr id="29" name="oracle.png"/>
+                                    <pic:cNvPr id="82" name="oracle.png"/>
                                     <pic:cNvPicPr/>
                                   </pic:nvPicPr>
                                   <pic:blipFill>
-                                    <a:blip r:embed="rId10">
+                                    <a:blip r:embed="rId8">
                                       <a:extLst>
                                         <a:ext uri="{28A0092B-C50C-407E-A947-70E740481C1C}">
                                           <a14:useLocalDpi xmlns:a14="http://schemas.microsoft.com/office/drawing/2010/main" val="0"/>
@@ -2572,7 +2572,7 @@
                                   <pic:spPr>
                                     <a:xfrm>
                                       <a:off x="0" y="0"/>
-                                      <a:ext cx="2078475" cy="2598094"/>
+                                      <a:ext cx="2046159" cy="2557699"/>
                                     </a:xfrm>
                                     <a:prstGeom prst="rect">
                                       <a:avLst/>
@@ -2706,7 +2706,7 @@
                               <w:jc w:val="center"/>
                             </w:pPr>
                             <w:r>
-                              <w:t>21.093</w:t>
+                              <w:t>36.565</w:t>
                             </w:r>
                           </w:p>
                         </w:txbxContent>
@@ -2739,7 +2739,7 @@
                         <w:jc w:val="center"/>
                       </w:pPr>
                       <w:r>
-                        <w:t>21.093</w:t>
+                        <w:t>36.565</w:t>
                       </w:r>
                     </w:p>
                   </w:txbxContent>
@@ -2771,7 +2771,7 @@
         <mc:AlternateContent>
           <mc:Choice Requires="wps">
             <w:drawing>
-              <wp:anchor distT="0" distB="0" distL="114300" distR="114300" simplePos="0" relativeHeight="251730944" behindDoc="0" locked="0" layoutInCell="1" allowOverlap="1" wp14:anchorId="40111E4E" wp14:editId="4473BDE8">
+              <wp:anchor distT="0" distB="0" distL="114300" distR="114300" simplePos="0" relativeHeight="251730944" behindDoc="0" locked="0" layoutInCell="1" allowOverlap="1" wp14:anchorId="40111E4E" wp14:editId="60AF4FCB">
                 <wp:simplePos x="0" y="0"/>
                 <wp:positionH relativeFrom="margin">
                   <wp:posOffset>0</wp:posOffset>
@@ -2848,10 +2848,10 @@
                                 <w:szCs w:val="30"/>
                               </w:rPr>
                               <w:drawing>
-                                <wp:inline distT="0" distB="0" distL="0" distR="0" wp14:anchorId="09407B0E" wp14:editId="693B9FAC">
-                                  <wp:extent cx="2113280" cy="2641600"/>
-                                  <wp:effectExtent l="0" t="0" r="1270" b="6350"/>
-                                  <wp:docPr id="30" name="Картина 30"/>
+                                <wp:inline distT="0" distB="0" distL="0" distR="0" wp14:anchorId="4F01E259" wp14:editId="10DBCC1A">
+                                  <wp:extent cx="2080260" cy="2600325"/>
+                                  <wp:effectExtent l="0" t="0" r="0" b="9525"/>
+                                  <wp:docPr id="81" name="Картина 81"/>
                                   <wp:cNvGraphicFramePr>
                                     <a:graphicFrameLocks xmlns:a="http://schemas.openxmlformats.org/drawingml/2006/main" noChangeAspect="1"/>
                                   </wp:cNvGraphicFramePr>
@@ -2859,7 +2859,7 @@
                                     <a:graphicData uri="http://schemas.openxmlformats.org/drawingml/2006/picture">
                                       <pic:pic xmlns:pic="http://schemas.openxmlformats.org/drawingml/2006/picture">
                                         <pic:nvPicPr>
-                                          <pic:cNvPr id="30" name="01.png"/>
+                                          <pic:cNvPr id="81" name="original.png"/>
                                           <pic:cNvPicPr/>
                                         </pic:nvPicPr>
                                         <pic:blipFill>
@@ -2877,7 +2877,7 @@
                                         <pic:spPr>
                                           <a:xfrm>
                                             <a:off x="0" y="0"/>
-                                            <a:ext cx="2133696" cy="2667120"/>
+                                            <a:ext cx="2087570" cy="2609463"/>
                                           </a:xfrm>
                                           <a:prstGeom prst="rect">
                                             <a:avLst/>
@@ -2932,10 +2932,10 @@
                           <w:szCs w:val="30"/>
                         </w:rPr>
                         <w:drawing>
-                          <wp:inline distT="0" distB="0" distL="0" distR="0" wp14:anchorId="09407B0E" wp14:editId="693B9FAC">
-                            <wp:extent cx="2113280" cy="2641600"/>
-                            <wp:effectExtent l="0" t="0" r="1270" b="6350"/>
-                            <wp:docPr id="30" name="Картина 30"/>
+                          <wp:inline distT="0" distB="0" distL="0" distR="0" wp14:anchorId="4F01E259" wp14:editId="10DBCC1A">
+                            <wp:extent cx="2080260" cy="2600325"/>
+                            <wp:effectExtent l="0" t="0" r="0" b="9525"/>
+                            <wp:docPr id="81" name="Картина 81"/>
                             <wp:cNvGraphicFramePr>
                               <a:graphicFrameLocks xmlns:a="http://schemas.openxmlformats.org/drawingml/2006/main" noChangeAspect="1"/>
                             </wp:cNvGraphicFramePr>
@@ -2943,7 +2943,7 @@
                               <a:graphicData uri="http://schemas.openxmlformats.org/drawingml/2006/picture">
                                 <pic:pic xmlns:pic="http://schemas.openxmlformats.org/drawingml/2006/picture">
                                   <pic:nvPicPr>
-                                    <pic:cNvPr id="30" name="01.png"/>
+                                    <pic:cNvPr id="81" name="original.png"/>
                                     <pic:cNvPicPr/>
                                   </pic:nvPicPr>
                                   <pic:blipFill>
@@ -2961,7 +2961,7 @@
                                   <pic:spPr>
                                     <a:xfrm>
                                       <a:off x="0" y="0"/>
-                                      <a:ext cx="2133696" cy="2667120"/>
+                                      <a:ext cx="2087570" cy="2609463"/>
                                     </a:xfrm>
                                     <a:prstGeom prst="rect">
                                       <a:avLst/>
@@ -2990,7 +2990,7 @@
         <mc:AlternateContent>
           <mc:Choice Requires="wps">
             <w:drawing>
-              <wp:anchor distT="0" distB="0" distL="114300" distR="114300" simplePos="0" relativeHeight="251731968" behindDoc="0" locked="0" layoutInCell="1" allowOverlap="1" wp14:anchorId="68781262" wp14:editId="6864A42A">
+              <wp:anchor distT="0" distB="0" distL="114300" distR="114300" simplePos="0" relativeHeight="251731968" behindDoc="0" locked="0" layoutInCell="1" allowOverlap="1" wp14:anchorId="68781262" wp14:editId="1E761236">
                 <wp:simplePos x="0" y="0"/>
                 <wp:positionH relativeFrom="margin">
                   <wp:posOffset>2752090</wp:posOffset>
@@ -3067,10 +3067,10 @@
                                 <w:szCs w:val="30"/>
                               </w:rPr>
                               <w:drawing>
-                                <wp:inline distT="0" distB="0" distL="0" distR="0" wp14:anchorId="31885FE4" wp14:editId="44394FE1">
-                                  <wp:extent cx="2071794" cy="2589743"/>
-                                  <wp:effectExtent l="0" t="0" r="5080" b="1270"/>
-                                  <wp:docPr id="31" name="Картина 31"/>
+                                <wp:inline distT="0" distB="0" distL="0" distR="0" wp14:anchorId="7063ADEF" wp14:editId="14B0468A">
+                                  <wp:extent cx="2061210" cy="2576513"/>
+                                  <wp:effectExtent l="0" t="0" r="0" b="0"/>
+                                  <wp:docPr id="80" name="Картина 80"/>
                                   <wp:cNvGraphicFramePr>
                                     <a:graphicFrameLocks xmlns:a="http://schemas.openxmlformats.org/drawingml/2006/main" noChangeAspect="1"/>
                                   </wp:cNvGraphicFramePr>
@@ -3078,11 +3078,11 @@
                                     <a:graphicData uri="http://schemas.openxmlformats.org/drawingml/2006/picture">
                                       <pic:pic xmlns:pic="http://schemas.openxmlformats.org/drawingml/2006/picture">
                                         <pic:nvPicPr>
-                                          <pic:cNvPr id="31" name="02.png"/>
+                                          <pic:cNvPr id="80" name="noisy.png"/>
                                           <pic:cNvPicPr/>
                                         </pic:nvPicPr>
                                         <pic:blipFill>
-                                          <a:blip r:embed="rId8">
+                                          <a:blip r:embed="rId7">
                                             <a:extLst>
                                               <a:ext uri="{28A0092B-C50C-407E-A947-70E740481C1C}">
                                                 <a14:useLocalDpi xmlns:a14="http://schemas.microsoft.com/office/drawing/2010/main" val="0"/>
@@ -3096,7 +3096,7 @@
                                         <pic:spPr>
                                           <a:xfrm>
                                             <a:off x="0" y="0"/>
-                                            <a:ext cx="2081632" cy="2602041"/>
+                                            <a:ext cx="2070339" cy="2587924"/>
                                           </a:xfrm>
                                           <a:prstGeom prst="rect">
                                             <a:avLst/>
@@ -3151,10 +3151,10 @@
                           <w:szCs w:val="30"/>
                         </w:rPr>
                         <w:drawing>
-                          <wp:inline distT="0" distB="0" distL="0" distR="0" wp14:anchorId="31885FE4" wp14:editId="44394FE1">
-                            <wp:extent cx="2071794" cy="2589743"/>
-                            <wp:effectExtent l="0" t="0" r="5080" b="1270"/>
-                            <wp:docPr id="31" name="Картина 31"/>
+                          <wp:inline distT="0" distB="0" distL="0" distR="0" wp14:anchorId="7063ADEF" wp14:editId="14B0468A">
+                            <wp:extent cx="2061210" cy="2576513"/>
+                            <wp:effectExtent l="0" t="0" r="0" b="0"/>
+                            <wp:docPr id="80" name="Картина 80"/>
                             <wp:cNvGraphicFramePr>
                               <a:graphicFrameLocks xmlns:a="http://schemas.openxmlformats.org/drawingml/2006/main" noChangeAspect="1"/>
                             </wp:cNvGraphicFramePr>
@@ -3162,11 +3162,11 @@
                               <a:graphicData uri="http://schemas.openxmlformats.org/drawingml/2006/picture">
                                 <pic:pic xmlns:pic="http://schemas.openxmlformats.org/drawingml/2006/picture">
                                   <pic:nvPicPr>
-                                    <pic:cNvPr id="31" name="02.png"/>
+                                    <pic:cNvPr id="80" name="noisy.png"/>
                                     <pic:cNvPicPr/>
                                   </pic:nvPicPr>
                                   <pic:blipFill>
-                                    <a:blip r:embed="rId8">
+                                    <a:blip r:embed="rId7">
                                       <a:extLst>
                                         <a:ext uri="{28A0092B-C50C-407E-A947-70E740481C1C}">
                                           <a14:useLocalDpi xmlns:a14="http://schemas.microsoft.com/office/drawing/2010/main" val="0"/>
@@ -3180,7 +3180,7 @@
                                   <pic:spPr>
                                     <a:xfrm>
                                       <a:off x="0" y="0"/>
-                                      <a:ext cx="2081632" cy="2602041"/>
+                                      <a:ext cx="2070339" cy="2587924"/>
                                     </a:xfrm>
                                     <a:prstGeom prst="rect">
                                       <a:avLst/>
@@ -3209,7 +3209,7 @@
         <mc:AlternateContent>
           <mc:Choice Requires="wps">
             <w:drawing>
-              <wp:anchor distT="0" distB="0" distL="114300" distR="114300" simplePos="0" relativeHeight="251732992" behindDoc="0" locked="0" layoutInCell="1" allowOverlap="1" wp14:anchorId="256917B0" wp14:editId="65A0DB90">
+              <wp:anchor distT="0" distB="0" distL="114300" distR="114300" simplePos="0" relativeHeight="251732992" behindDoc="0" locked="0" layoutInCell="1" allowOverlap="1" wp14:anchorId="256917B0" wp14:editId="70D53D6E">
                 <wp:simplePos x="0" y="0"/>
                 <wp:positionH relativeFrom="margin">
                   <wp:posOffset>2769235</wp:posOffset>
@@ -3286,10 +3286,10 @@
                                 <w:szCs w:val="30"/>
                               </w:rPr>
                               <w:drawing>
-                                <wp:inline distT="0" distB="0" distL="0" distR="0" wp14:anchorId="65EB6327" wp14:editId="7F772607">
-                                  <wp:extent cx="2076027" cy="2595034"/>
-                                  <wp:effectExtent l="0" t="0" r="635" b="0"/>
-                                  <wp:docPr id="41" name="Картина 41"/>
+                                <wp:inline distT="0" distB="0" distL="0" distR="0" wp14:anchorId="6365146F" wp14:editId="291D9F61">
+                                  <wp:extent cx="2095500" cy="2619375"/>
+                                  <wp:effectExtent l="0" t="0" r="0" b="9525"/>
+                                  <wp:docPr id="79" name="Картина 79"/>
                                   <wp:cNvGraphicFramePr>
                                     <a:graphicFrameLocks xmlns:a="http://schemas.openxmlformats.org/drawingml/2006/main" noChangeAspect="1"/>
                                   </wp:cNvGraphicFramePr>
@@ -3297,11 +3297,11 @@
                                     <a:graphicData uri="http://schemas.openxmlformats.org/drawingml/2006/picture">
                                       <pic:pic xmlns:pic="http://schemas.openxmlformats.org/drawingml/2006/picture">
                                         <pic:nvPicPr>
-                                          <pic:cNvPr id="41" name="03.png"/>
+                                          <pic:cNvPr id="79" name="corrupted.png"/>
                                           <pic:cNvPicPr/>
                                         </pic:nvPicPr>
                                         <pic:blipFill>
-                                          <a:blip r:embed="rId9">
+                                          <a:blip r:embed="rId4">
                                             <a:extLst>
                                               <a:ext uri="{28A0092B-C50C-407E-A947-70E740481C1C}">
                                                 <a14:useLocalDpi xmlns:a14="http://schemas.microsoft.com/office/drawing/2010/main" val="0"/>
@@ -3315,7 +3315,7 @@
                                         <pic:spPr>
                                           <a:xfrm>
                                             <a:off x="0" y="0"/>
-                                            <a:ext cx="2090864" cy="2613580"/>
+                                            <a:ext cx="2102235" cy="2627794"/>
                                           </a:xfrm>
                                           <a:prstGeom prst="rect">
                                             <a:avLst/>
@@ -3370,10 +3370,10 @@
                           <w:szCs w:val="30"/>
                         </w:rPr>
                         <w:drawing>
-                          <wp:inline distT="0" distB="0" distL="0" distR="0" wp14:anchorId="65EB6327" wp14:editId="7F772607">
-                            <wp:extent cx="2076027" cy="2595034"/>
-                            <wp:effectExtent l="0" t="0" r="635" b="0"/>
-                            <wp:docPr id="41" name="Картина 41"/>
+                          <wp:inline distT="0" distB="0" distL="0" distR="0" wp14:anchorId="6365146F" wp14:editId="291D9F61">
+                            <wp:extent cx="2095500" cy="2619375"/>
+                            <wp:effectExtent l="0" t="0" r="0" b="9525"/>
+                            <wp:docPr id="79" name="Картина 79"/>
                             <wp:cNvGraphicFramePr>
                               <a:graphicFrameLocks xmlns:a="http://schemas.openxmlformats.org/drawingml/2006/main" noChangeAspect="1"/>
                             </wp:cNvGraphicFramePr>
@@ -3381,11 +3381,11 @@
                               <a:graphicData uri="http://schemas.openxmlformats.org/drawingml/2006/picture">
                                 <pic:pic xmlns:pic="http://schemas.openxmlformats.org/drawingml/2006/picture">
                                   <pic:nvPicPr>
-                                    <pic:cNvPr id="41" name="03.png"/>
+                                    <pic:cNvPr id="79" name="corrupted.png"/>
                                     <pic:cNvPicPr/>
                                   </pic:nvPicPr>
                                   <pic:blipFill>
-                                    <a:blip r:embed="rId9">
+                                    <a:blip r:embed="rId4">
                                       <a:extLst>
                                         <a:ext uri="{28A0092B-C50C-407E-A947-70E740481C1C}">
                                           <a14:useLocalDpi xmlns:a14="http://schemas.microsoft.com/office/drawing/2010/main" val="0"/>
@@ -3399,7 +3399,7 @@
                                   <pic:spPr>
                                     <a:xfrm>
                                       <a:off x="0" y="0"/>
-                                      <a:ext cx="2090864" cy="2613580"/>
+                                      <a:ext cx="2102235" cy="2627794"/>
                                     </a:xfrm>
                                     <a:prstGeom prst="rect">
                                       <a:avLst/>
@@ -3428,7 +3428,7 @@
         <mc:AlternateContent>
           <mc:Choice Requires="wps">
             <w:drawing>
-              <wp:anchor distT="0" distB="0" distL="114300" distR="114300" simplePos="0" relativeHeight="251734016" behindDoc="0" locked="0" layoutInCell="1" allowOverlap="1" wp14:anchorId="6775BDF3" wp14:editId="1E6A10E1">
+              <wp:anchor distT="0" distB="0" distL="114300" distR="114300" simplePos="0" relativeHeight="251734016" behindDoc="0" locked="0" layoutInCell="1" allowOverlap="1" wp14:anchorId="6775BDF3" wp14:editId="633801FE">
                 <wp:simplePos x="0" y="0"/>
                 <wp:positionH relativeFrom="margin">
                   <wp:posOffset>17780</wp:posOffset>
@@ -3505,10 +3505,10 @@
                                 <w:szCs w:val="30"/>
                               </w:rPr>
                               <w:drawing>
-                                <wp:inline distT="0" distB="0" distL="0" distR="0" wp14:anchorId="07CC979B" wp14:editId="4C131C08">
-                                  <wp:extent cx="2092960" cy="2616200"/>
-                                  <wp:effectExtent l="0" t="0" r="2540" b="0"/>
-                                  <wp:docPr id="47" name="Картина 47"/>
+                                <wp:inline distT="0" distB="0" distL="0" distR="0" wp14:anchorId="36F706E1" wp14:editId="3762954C">
+                                  <wp:extent cx="2095500" cy="2619375"/>
+                                  <wp:effectExtent l="0" t="0" r="0" b="9525"/>
+                                  <wp:docPr id="78" name="Картина 78"/>
                                   <wp:cNvGraphicFramePr>
                                     <a:graphicFrameLocks xmlns:a="http://schemas.openxmlformats.org/drawingml/2006/main" noChangeAspect="1"/>
                                   </wp:cNvGraphicFramePr>
@@ -3516,11 +3516,11 @@
                                     <a:graphicData uri="http://schemas.openxmlformats.org/drawingml/2006/picture">
                                       <pic:pic xmlns:pic="http://schemas.openxmlformats.org/drawingml/2006/picture">
                                         <pic:nvPicPr>
-                                          <pic:cNvPr id="47" name="omp.png"/>
+                                          <pic:cNvPr id="78" name="omp.png"/>
                                           <pic:cNvPicPr/>
                                         </pic:nvPicPr>
                                         <pic:blipFill>
-                                          <a:blip r:embed="rId11">
+                                          <a:blip r:embed="rId9">
                                             <a:extLst>
                                               <a:ext uri="{28A0092B-C50C-407E-A947-70E740481C1C}">
                                                 <a14:useLocalDpi xmlns:a14="http://schemas.microsoft.com/office/drawing/2010/main" val="0"/>
@@ -3534,7 +3534,7 @@
                                         <pic:spPr>
                                           <a:xfrm>
                                             <a:off x="0" y="0"/>
-                                            <a:ext cx="2123098" cy="2653873"/>
+                                            <a:ext cx="2103948" cy="2629935"/>
                                           </a:xfrm>
                                           <a:prstGeom prst="rect">
                                             <a:avLst/>
@@ -3589,10 +3589,10 @@
                           <w:szCs w:val="30"/>
                         </w:rPr>
                         <w:drawing>
-                          <wp:inline distT="0" distB="0" distL="0" distR="0" wp14:anchorId="07CC979B" wp14:editId="4C131C08">
-                            <wp:extent cx="2092960" cy="2616200"/>
-                            <wp:effectExtent l="0" t="0" r="2540" b="0"/>
-                            <wp:docPr id="47" name="Картина 47"/>
+                          <wp:inline distT="0" distB="0" distL="0" distR="0" wp14:anchorId="36F706E1" wp14:editId="3762954C">
+                            <wp:extent cx="2095500" cy="2619375"/>
+                            <wp:effectExtent l="0" t="0" r="0" b="9525"/>
+                            <wp:docPr id="78" name="Картина 78"/>
                             <wp:cNvGraphicFramePr>
                               <a:graphicFrameLocks xmlns:a="http://schemas.openxmlformats.org/drawingml/2006/main" noChangeAspect="1"/>
                             </wp:cNvGraphicFramePr>
@@ -3600,11 +3600,11 @@
                               <a:graphicData uri="http://schemas.openxmlformats.org/drawingml/2006/picture">
                                 <pic:pic xmlns:pic="http://schemas.openxmlformats.org/drawingml/2006/picture">
                                   <pic:nvPicPr>
-                                    <pic:cNvPr id="47" name="omp.png"/>
+                                    <pic:cNvPr id="78" name="omp.png"/>
                                     <pic:cNvPicPr/>
                                   </pic:nvPicPr>
                                   <pic:blipFill>
-                                    <a:blip r:embed="rId11">
+                                    <a:blip r:embed="rId9">
                                       <a:extLst>
                                         <a:ext uri="{28A0092B-C50C-407E-A947-70E740481C1C}">
                                           <a14:useLocalDpi xmlns:a14="http://schemas.microsoft.com/office/drawing/2010/main" val="0"/>
@@ -3618,7 +3618,7 @@
                                   <pic:spPr>
                                     <a:xfrm>
                                       <a:off x="0" y="0"/>
-                                      <a:ext cx="2123098" cy="2653873"/>
+                                      <a:ext cx="2103948" cy="2629935"/>
                                     </a:xfrm>
                                     <a:prstGeom prst="rect">
                                       <a:avLst/>
@@ -3660,7 +3660,7 @@
         <mc:AlternateContent>
           <mc:Choice Requires="wps">
             <w:drawing>
-              <wp:anchor distT="0" distB="0" distL="114300" distR="114300" simplePos="0" relativeHeight="251695104" behindDoc="0" locked="0" layoutInCell="1" allowOverlap="1" wp14:anchorId="21220D67" wp14:editId="0697528E">
+              <wp:anchor distT="0" distB="0" distL="114300" distR="114300" simplePos="0" relativeHeight="251695104" behindDoc="0" locked="0" layoutInCell="1" allowOverlap="1" wp14:anchorId="21220D67" wp14:editId="7BA78AA7">
                 <wp:simplePos x="0" y="0"/>
                 <wp:positionH relativeFrom="margin">
                   <wp:posOffset>-26514</wp:posOffset>
@@ -3733,10 +3733,10 @@
                                 <w:color w:val="000000" w:themeColor="text1"/>
                               </w:rPr>
                               <w:drawing>
-                                <wp:inline distT="0" distB="0" distL="0" distR="0" wp14:anchorId="5F5D0CFC" wp14:editId="7B17E20A">
-                                  <wp:extent cx="1411394" cy="1764243"/>
-                                  <wp:effectExtent l="0" t="0" r="0" b="7620"/>
-                                  <wp:docPr id="56" name="Картина 56"/>
+                                <wp:inline distT="0" distB="0" distL="0" distR="0" wp14:anchorId="4AB79192" wp14:editId="4804880C">
+                                  <wp:extent cx="1478280" cy="1847850"/>
+                                  <wp:effectExtent l="0" t="0" r="7620" b="0"/>
+                                  <wp:docPr id="75" name="Картина 75"/>
                                   <wp:cNvGraphicFramePr>
                                     <a:graphicFrameLocks xmlns:a="http://schemas.openxmlformats.org/drawingml/2006/main" noChangeAspect="1"/>
                                   </wp:cNvGraphicFramePr>
@@ -3744,11 +3744,11 @@
                                     <a:graphicData uri="http://schemas.openxmlformats.org/drawingml/2006/picture">
                                       <pic:pic xmlns:pic="http://schemas.openxmlformats.org/drawingml/2006/picture">
                                         <pic:nvPicPr>
-                                          <pic:cNvPr id="56" name="oracle.png"/>
+                                          <pic:cNvPr id="75" name="oracle.png"/>
                                           <pic:cNvPicPr/>
                                         </pic:nvPicPr>
                                         <pic:blipFill>
-                                          <a:blip r:embed="rId10">
+                                          <a:blip r:embed="rId8">
                                             <a:extLst>
                                               <a:ext uri="{28A0092B-C50C-407E-A947-70E740481C1C}">
                                                 <a14:useLocalDpi xmlns:a14="http://schemas.microsoft.com/office/drawing/2010/main" val="0"/>
@@ -3762,7 +3762,7 @@
                                         <pic:spPr>
                                           <a:xfrm>
                                             <a:off x="0" y="0"/>
-                                            <a:ext cx="1417951" cy="1772439"/>
+                                            <a:ext cx="1484034" cy="1855042"/>
                                           </a:xfrm>
                                           <a:prstGeom prst="rect">
                                             <a:avLst/>
@@ -3813,10 +3813,10 @@
                           <w:color w:val="000000" w:themeColor="text1"/>
                         </w:rPr>
                         <w:drawing>
-                          <wp:inline distT="0" distB="0" distL="0" distR="0" wp14:anchorId="5F5D0CFC" wp14:editId="7B17E20A">
-                            <wp:extent cx="1411394" cy="1764243"/>
-                            <wp:effectExtent l="0" t="0" r="0" b="7620"/>
-                            <wp:docPr id="56" name="Картина 56"/>
+                          <wp:inline distT="0" distB="0" distL="0" distR="0" wp14:anchorId="4AB79192" wp14:editId="4804880C">
+                            <wp:extent cx="1478280" cy="1847850"/>
+                            <wp:effectExtent l="0" t="0" r="7620" b="0"/>
+                            <wp:docPr id="75" name="Картина 75"/>
                             <wp:cNvGraphicFramePr>
                               <a:graphicFrameLocks xmlns:a="http://schemas.openxmlformats.org/drawingml/2006/main" noChangeAspect="1"/>
                             </wp:cNvGraphicFramePr>
@@ -3824,11 +3824,11 @@
                               <a:graphicData uri="http://schemas.openxmlformats.org/drawingml/2006/picture">
                                 <pic:pic xmlns:pic="http://schemas.openxmlformats.org/drawingml/2006/picture">
                                   <pic:nvPicPr>
-                                    <pic:cNvPr id="56" name="oracle.png"/>
+                                    <pic:cNvPr id="75" name="oracle.png"/>
                                     <pic:cNvPicPr/>
                                   </pic:nvPicPr>
                                   <pic:blipFill>
-                                    <a:blip r:embed="rId10">
+                                    <a:blip r:embed="rId8">
                                       <a:extLst>
                                         <a:ext uri="{28A0092B-C50C-407E-A947-70E740481C1C}">
                                           <a14:useLocalDpi xmlns:a14="http://schemas.microsoft.com/office/drawing/2010/main" val="0"/>
@@ -3842,7 +3842,7 @@
                                   <pic:spPr>
                                     <a:xfrm>
                                       <a:off x="0" y="0"/>
-                                      <a:ext cx="1417951" cy="1772439"/>
+                                      <a:ext cx="1484034" cy="1855042"/>
                                     </a:xfrm>
                                     <a:prstGeom prst="rect">
                                       <a:avLst/>
@@ -3873,7 +3873,7 @@
         <mc:AlternateContent>
           <mc:Choice Requires="wps">
             <w:drawing>
-              <wp:anchor distT="0" distB="0" distL="114300" distR="114300" simplePos="0" relativeHeight="251697152" behindDoc="0" locked="0" layoutInCell="1" allowOverlap="1" wp14:anchorId="24A5887C" wp14:editId="030B9BC0">
+              <wp:anchor distT="0" distB="0" distL="114300" distR="114300" simplePos="0" relativeHeight="251697152" behindDoc="0" locked="0" layoutInCell="1" allowOverlap="1" wp14:anchorId="24A5887C" wp14:editId="2DE9933B">
                 <wp:simplePos x="0" y="0"/>
                 <wp:positionH relativeFrom="margin">
                   <wp:align>center</wp:align>
@@ -3946,10 +3946,10 @@
                                 <w:color w:val="000000" w:themeColor="text1"/>
                               </w:rPr>
                               <w:drawing>
-                                <wp:inline distT="0" distB="0" distL="0" distR="0" wp14:anchorId="5F6F418A" wp14:editId="4535BD2B">
-                                  <wp:extent cx="1419860" cy="1774825"/>
-                                  <wp:effectExtent l="0" t="0" r="8890" b="0"/>
-                                  <wp:docPr id="57" name="Картина 57"/>
+                                <wp:inline distT="0" distB="0" distL="0" distR="0" wp14:anchorId="2F5F2819" wp14:editId="423B0422">
+                                  <wp:extent cx="1424940" cy="1781175"/>
+                                  <wp:effectExtent l="0" t="0" r="3810" b="9525"/>
+                                  <wp:docPr id="76" name="Картина 76"/>
                                   <wp:cNvGraphicFramePr>
                                     <a:graphicFrameLocks xmlns:a="http://schemas.openxmlformats.org/drawingml/2006/main" noChangeAspect="1"/>
                                   </wp:cNvGraphicFramePr>
@@ -3957,11 +3957,11 @@
                                     <a:graphicData uri="http://schemas.openxmlformats.org/drawingml/2006/picture">
                                       <pic:pic xmlns:pic="http://schemas.openxmlformats.org/drawingml/2006/picture">
                                         <pic:nvPicPr>
-                                          <pic:cNvPr id="57" name="omp.png"/>
+                                          <pic:cNvPr id="76" name="omp.png"/>
                                           <pic:cNvPicPr/>
                                         </pic:nvPicPr>
                                         <pic:blipFill>
-                                          <a:blip r:embed="rId11">
+                                          <a:blip r:embed="rId9">
                                             <a:extLst>
                                               <a:ext uri="{28A0092B-C50C-407E-A947-70E740481C1C}">
                                                 <a14:useLocalDpi xmlns:a14="http://schemas.microsoft.com/office/drawing/2010/main" val="0"/>
@@ -3975,7 +3975,7 @@
                                         <pic:spPr>
                                           <a:xfrm>
                                             <a:off x="0" y="0"/>
-                                            <a:ext cx="1426169" cy="1782711"/>
+                                            <a:ext cx="1429167" cy="1786459"/>
                                           </a:xfrm>
                                           <a:prstGeom prst="rect">
                                             <a:avLst/>
@@ -4026,10 +4026,10 @@
                           <w:color w:val="000000" w:themeColor="text1"/>
                         </w:rPr>
                         <w:drawing>
-                          <wp:inline distT="0" distB="0" distL="0" distR="0" wp14:anchorId="5F6F418A" wp14:editId="4535BD2B">
-                            <wp:extent cx="1419860" cy="1774825"/>
-                            <wp:effectExtent l="0" t="0" r="8890" b="0"/>
-                            <wp:docPr id="57" name="Картина 57"/>
+                          <wp:inline distT="0" distB="0" distL="0" distR="0" wp14:anchorId="2F5F2819" wp14:editId="423B0422">
+                            <wp:extent cx="1424940" cy="1781175"/>
+                            <wp:effectExtent l="0" t="0" r="3810" b="9525"/>
+                            <wp:docPr id="76" name="Картина 76"/>
                             <wp:cNvGraphicFramePr>
                               <a:graphicFrameLocks xmlns:a="http://schemas.openxmlformats.org/drawingml/2006/main" noChangeAspect="1"/>
                             </wp:cNvGraphicFramePr>
@@ -4037,11 +4037,11 @@
                               <a:graphicData uri="http://schemas.openxmlformats.org/drawingml/2006/picture">
                                 <pic:pic xmlns:pic="http://schemas.openxmlformats.org/drawingml/2006/picture">
                                   <pic:nvPicPr>
-                                    <pic:cNvPr id="57" name="omp.png"/>
+                                    <pic:cNvPr id="76" name="omp.png"/>
                                     <pic:cNvPicPr/>
                                   </pic:nvPicPr>
                                   <pic:blipFill>
-                                    <a:blip r:embed="rId11">
+                                    <a:blip r:embed="rId9">
                                       <a:extLst>
                                         <a:ext uri="{28A0092B-C50C-407E-A947-70E740481C1C}">
                                           <a14:useLocalDpi xmlns:a14="http://schemas.microsoft.com/office/drawing/2010/main" val="0"/>
@@ -4055,7 +4055,7 @@
                                   <pic:spPr>
                                     <a:xfrm>
                                       <a:off x="0" y="0"/>
-                                      <a:ext cx="1426169" cy="1782711"/>
+                                      <a:ext cx="1429167" cy="1786459"/>
                                     </a:xfrm>
                                     <a:prstGeom prst="rect">
                                       <a:avLst/>
@@ -4168,12 +4168,13 @@
                               <w:t>a</w:t>
                             </w:r>
                             <w:r>
-                              <w:t>c</w:t>
+                              <w:t>cle reconstruction is quite good, compared to OMP</w:t>
                             </w:r>
-                            <w:bookmarkStart w:id="0" w:name="_GoBack"/>
-                            <w:bookmarkEnd w:id="0"/>
                             <w:r>
-                              <w:t>le reconstruction is quite good, compared to OMP</w:t>
+                              <w:t xml:space="preserve">. Oracle knows the true support, </w:t>
+                            </w:r>
+                            <w:r>
+                              <w:t>so it just can compute the best solution approximation.</w:t>
                             </w:r>
                           </w:p>
                         </w:txbxContent>
@@ -4212,12 +4213,13 @@
                         <w:t>a</w:t>
                       </w:r>
                       <w:r>
-                        <w:t>c</w:t>
+                        <w:t>cle reconstruction is quite good, compared to OMP</w:t>
                       </w:r>
-                      <w:bookmarkStart w:id="1" w:name="_GoBack"/>
-                      <w:bookmarkEnd w:id="1"/>
                       <w:r>
-                        <w:t>le reconstruction is quite good, compared to OMP</w:t>
+                        <w:t xml:space="preserve">. Oracle knows the true support, </w:t>
+                      </w:r>
+                      <w:r>
+                        <w:t>so it just can compute the best solution approximation.</w:t>
                       </w:r>
                     </w:p>
                   </w:txbxContent>
@@ -4342,7 +4344,7 @@
                                           <pic:cNvPicPr/>
                                         </pic:nvPicPr>
                                         <pic:blipFill>
-                                          <a:blip r:embed="rId12">
+                                          <a:blip r:embed="rId10">
                                             <a:extLst>
                                               <a:ext uri="{28A0092B-C50C-407E-A947-70E740481C1C}">
                                                 <a14:useLocalDpi xmlns:a14="http://schemas.microsoft.com/office/drawing/2010/main" val="0"/>
@@ -4422,7 +4424,7 @@
                                     <pic:cNvPicPr/>
                                   </pic:nvPicPr>
                                   <pic:blipFill>
-                                    <a:blip r:embed="rId12">
+                                    <a:blip r:embed="rId10">
                                       <a:extLst>
                                         <a:ext uri="{28A0092B-C50C-407E-A947-70E740481C1C}">
                                           <a14:useLocalDpi xmlns:a14="http://schemas.microsoft.com/office/drawing/2010/main" val="0"/>
@@ -4470,8 +4472,6 @@
     <w:p/>
     <w:p/>
     <w:p/>
-    <w:p/>
-    <w:p/>
     <w:p>
       <w:r>
         <w:rPr>
@@ -4481,21 +4481,21 @@
         <mc:AlternateContent>
           <mc:Choice Requires="wps">
             <w:drawing>
-              <wp:anchor distT="0" distB="0" distL="114300" distR="114300" simplePos="0" relativeHeight="251703296" behindDoc="0" locked="0" layoutInCell="1" allowOverlap="1" wp14:anchorId="6BAD20AA" wp14:editId="4E2E0B4B">
+              <wp:anchor distT="0" distB="0" distL="114300" distR="114300" simplePos="0" relativeHeight="251703296" behindDoc="0" locked="0" layoutInCell="1" allowOverlap="1" wp14:anchorId="6BAD20AA" wp14:editId="7A5AF614">
                 <wp:simplePos x="0" y="0"/>
                 <wp:positionH relativeFrom="column">
                   <wp:posOffset>-60960</wp:posOffset>
                 </wp:positionH>
                 <wp:positionV relativeFrom="paragraph">
-                  <wp:posOffset>194945</wp:posOffset>
+                  <wp:posOffset>342265</wp:posOffset>
                 </wp:positionV>
-                <wp:extent cx="5600065" cy="1707515"/>
-                <wp:effectExtent l="0" t="0" r="635" b="6985"/>
+                <wp:extent cx="5600065" cy="2007870"/>
+                <wp:effectExtent l="0" t="0" r="635" b="0"/>
                 <wp:wrapThrough wrapText="bothSides">
                   <wp:wrapPolygon edited="0">
                     <wp:start x="0" y="0"/>
-                    <wp:lineTo x="0" y="21447"/>
-                    <wp:lineTo x="21529" y="21447"/>
+                    <wp:lineTo x="0" y="21313"/>
+                    <wp:lineTo x="21529" y="21313"/>
                     <wp:lineTo x="21529" y="0"/>
                     <wp:lineTo x="0" y="0"/>
                   </wp:wrapPolygon>
@@ -4509,7 +4509,7 @@
                       <wps:spPr>
                         <a:xfrm>
                           <a:off x="0" y="0"/>
-                          <a:ext cx="5600065" cy="1707515"/>
+                          <a:ext cx="5600065" cy="2007870"/>
                         </a:xfrm>
                         <a:prstGeom prst="rect">
                           <a:avLst/>
@@ -4549,6 +4549,85 @@
                             <w:r>
                               <w:t>OMP can quite successfully reconstruct the image close to the true cardinality</w:t>
                             </w:r>
+                            <w:r>
+                              <w:t>.</w:t>
+                            </w:r>
+                          </w:p>
+                          <w:p>
+                            <w:pPr>
+                              <w:jc w:val="center"/>
+                            </w:pPr>
+                            <w:r>
+                              <w:t xml:space="preserve">The best result is obtained around the true support + standard expected deviation, around 2 in our case, so 12. </w:t>
+                            </w:r>
+                            <w:r>
+                              <w:t xml:space="preserve">If we do not know the true </w:t>
+                            </w:r>
+                            <w:proofErr w:type="gramStart"/>
+                            <w:r>
+                              <w:t>support</w:t>
+                            </w:r>
+                            <w:proofErr w:type="gramEnd"/>
+                            <w:r>
+                              <w:t xml:space="preserve"> we can run the algorithm for </w:t>
+                            </w:r>
+                            <w:proofErr w:type="spellStart"/>
+                            <w:r>
+                              <w:t>k_max</w:t>
+                            </w:r>
+                            <w:proofErr w:type="spellEnd"/>
+                            <w:r>
+                              <w:t xml:space="preserve"> iterations and make the function of the residuals of two iterations t(k) = norm(</w:t>
+                            </w:r>
+                            <w:proofErr w:type="spellStart"/>
+                            <w:r>
+                              <w:t>rk</w:t>
+                            </w:r>
+                            <w:proofErr w:type="spellEnd"/>
+                            <w:r>
+                              <w:t xml:space="preserve">) / norm (rk-1); the true support is the minimum of t(k). The rationale is: </w:t>
+                            </w:r>
+                          </w:p>
+                          <w:p>
+                            <w:r>
+                              <w:t xml:space="preserve">Case A: If </w:t>
+                            </w:r>
+                            <w:proofErr w:type="spellStart"/>
+                            <w:r>
+                              <w:t>rk</w:t>
+                            </w:r>
+                            <w:proofErr w:type="spellEnd"/>
+                            <w:r>
+                              <w:t xml:space="preserve"> and rk-1 contain signal + noise then it is not likely that t(k) is close to zero</w:t>
+                            </w:r>
+                          </w:p>
+                          <w:p>
+                            <w:r>
+                              <w:t xml:space="preserve">Case B: First time when </w:t>
+                            </w:r>
+                            <w:proofErr w:type="spellStart"/>
+                            <w:r>
+                              <w:t>rk</w:t>
+                            </w:r>
+                            <w:proofErr w:type="spellEnd"/>
+                            <w:r>
+                              <w:t xml:space="preserve"> gets only noise the residual will be small, but rk-1 is not, then t(k) gets close to zero.</w:t>
+                            </w:r>
+                          </w:p>
+                          <w:p>
+                            <w:r>
+                              <w:t xml:space="preserve">Case 3: </w:t>
+                            </w:r>
+                            <w:proofErr w:type="spellStart"/>
+                            <w:r>
+                              <w:t>rk</w:t>
+                            </w:r>
+                            <w:proofErr w:type="spellEnd"/>
+                            <w:r>
+                              <w:t xml:space="preserve"> and rk-1 contain only noise terms, then t(k) will not be close to zero</w:t>
+                            </w:r>
+                            <w:bookmarkStart w:id="0" w:name="_GoBack"/>
+                            <w:bookmarkEnd w:id="0"/>
                           </w:p>
                         </w:txbxContent>
                       </wps:txbx>
@@ -4572,7 +4651,7 @@
           </mc:Choice>
           <mc:Fallback>
             <w:pict>
-              <v:rect w14:anchorId="6BAD20AA" id="Rectangle 26" o:spid="_x0000_s1047" style="position:absolute;margin-left:-4.8pt;margin-top:15.35pt;width:440.95pt;height:134.45pt;z-index:251703296;visibility:visible;mso-wrap-style:square;mso-width-percent:0;mso-height-percent:0;mso-wrap-distance-left:9pt;mso-wrap-distance-top:0;mso-wrap-distance-right:9pt;mso-wrap-distance-bottom:0;mso-position-horizontal:absolute;mso-position-horizontal-relative:text;mso-position-vertical:absolute;mso-position-vertical-relative:text;mso-width-percent:0;mso-height-percent:0;mso-width-relative:margin;mso-height-relative:margin;v-text-anchor:middle" o:gfxdata="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" fillcolor="#b4c6e7 [1300]" stroked="f" strokeweight="1pt">
+              <v:rect w14:anchorId="6BAD20AA" id="Rectangle 26" o:spid="_x0000_s1047" style="position:absolute;margin-left:-4.8pt;margin-top:26.95pt;width:440.95pt;height:158.1pt;z-index:251703296;visibility:visible;mso-wrap-style:square;mso-width-percent:0;mso-height-percent:0;mso-wrap-distance-left:9pt;mso-wrap-distance-top:0;mso-wrap-distance-right:9pt;mso-wrap-distance-bottom:0;mso-position-horizontal:absolute;mso-position-horizontal-relative:text;mso-position-vertical:absolute;mso-position-vertical-relative:text;mso-width-percent:0;mso-height-percent:0;mso-width-relative:margin;mso-height-relative:margin;v-text-anchor:middle" o:gfxdata="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" fillcolor="#b4c6e7 [1300]" stroked="f" strokeweight="1pt">
                 <v:textbox>
                   <w:txbxContent>
                     <w:p>
@@ -4582,6 +4661,85 @@
                       <w:r>
                         <w:t>OMP can quite successfully reconstruct the image close to the true cardinality</w:t>
                       </w:r>
+                      <w:r>
+                        <w:t>.</w:t>
+                      </w:r>
+                    </w:p>
+                    <w:p>
+                      <w:pPr>
+                        <w:jc w:val="center"/>
+                      </w:pPr>
+                      <w:r>
+                        <w:t xml:space="preserve">The best result is obtained around the true support + standard expected deviation, around 2 in our case, so 12. </w:t>
+                      </w:r>
+                      <w:r>
+                        <w:t xml:space="preserve">If we do not know the true </w:t>
+                      </w:r>
+                      <w:proofErr w:type="gramStart"/>
+                      <w:r>
+                        <w:t>support</w:t>
+                      </w:r>
+                      <w:proofErr w:type="gramEnd"/>
+                      <w:r>
+                        <w:t xml:space="preserve"> we can run the algorithm for </w:t>
+                      </w:r>
+                      <w:proofErr w:type="spellStart"/>
+                      <w:r>
+                        <w:t>k_max</w:t>
+                      </w:r>
+                      <w:proofErr w:type="spellEnd"/>
+                      <w:r>
+                        <w:t xml:space="preserve"> iterations and make the function of the residuals of two iterations t(k) = norm(</w:t>
+                      </w:r>
+                      <w:proofErr w:type="spellStart"/>
+                      <w:r>
+                        <w:t>rk</w:t>
+                      </w:r>
+                      <w:proofErr w:type="spellEnd"/>
+                      <w:r>
+                        <w:t xml:space="preserve">) / norm (rk-1); the true support is the minimum of t(k). The rationale is: </w:t>
+                      </w:r>
+                    </w:p>
+                    <w:p>
+                      <w:r>
+                        <w:t xml:space="preserve">Case A: If </w:t>
+                      </w:r>
+                      <w:proofErr w:type="spellStart"/>
+                      <w:r>
+                        <w:t>rk</w:t>
+                      </w:r>
+                      <w:proofErr w:type="spellEnd"/>
+                      <w:r>
+                        <w:t xml:space="preserve"> and rk-1 contain signal + noise then it is not likely that t(k) is close to zero</w:t>
+                      </w:r>
+                    </w:p>
+                    <w:p>
+                      <w:r>
+                        <w:t xml:space="preserve">Case B: First time when </w:t>
+                      </w:r>
+                      <w:proofErr w:type="spellStart"/>
+                      <w:r>
+                        <w:t>rk</w:t>
+                      </w:r>
+                      <w:proofErr w:type="spellEnd"/>
+                      <w:r>
+                        <w:t xml:space="preserve"> gets only noise the residual will be small, but rk-1 is not, then t(k) gets close to zero.</w:t>
+                      </w:r>
+                    </w:p>
+                    <w:p>
+                      <w:r>
+                        <w:t xml:space="preserve">Case 3: </w:t>
+                      </w:r>
+                      <w:proofErr w:type="spellStart"/>
+                      <w:r>
+                        <w:t>rk</w:t>
+                      </w:r>
+                      <w:proofErr w:type="spellEnd"/>
+                      <w:r>
+                        <w:t xml:space="preserve"> and rk-1 contain only noise terms, then t(k) will not be close to zero</w:t>
+                      </w:r>
+                      <w:bookmarkStart w:id="1" w:name="_GoBack"/>
+                      <w:bookmarkEnd w:id="1"/>
                     </w:p>
                   </w:txbxContent>
                 </v:textbox>
@@ -4591,6 +4749,9 @@
           </mc:Fallback>
         </mc:AlternateContent>
       </w:r>
+    </w:p>
+    <w:p/>
+    <w:p>
       <w:r>
         <w:t xml:space="preserve">Discussion regarding the average PSNR as a function of </w:t>
       </w:r>
@@ -4620,7 +4781,6 @@
           <w:szCs w:val="30"/>
           <w:u w:val="single"/>
         </w:rPr>
-        <w:lastRenderedPageBreak/>
         <w:t xml:space="preserve">Part </w:t>
       </w:r>
       <w:r>
@@ -4715,7 +4875,7 @@
                               <w:jc w:val="center"/>
                             </w:pPr>
                             <w:r>
-                              <w:t>19.027</w:t>
+                              <w:t>34.928</w:t>
                             </w:r>
                           </w:p>
                         </w:txbxContent>
@@ -4748,7 +4908,7 @@
                         <w:jc w:val="center"/>
                       </w:pPr>
                       <w:r>
-                        <w:t>19.027</w:t>
+                        <w:t>34.928</w:t>
                       </w:r>
                     </w:p>
                   </w:txbxContent>
@@ -4780,7 +4940,7 @@
         <mc:AlternateContent>
           <mc:Choice Requires="wps">
             <w:drawing>
-              <wp:anchor distT="0" distB="0" distL="114300" distR="114300" simplePos="0" relativeHeight="251736064" behindDoc="0" locked="0" layoutInCell="1" allowOverlap="1" wp14:anchorId="4893FF81" wp14:editId="03752548">
+              <wp:anchor distT="0" distB="0" distL="114300" distR="114300" simplePos="0" relativeHeight="251736064" behindDoc="0" locked="0" layoutInCell="1" allowOverlap="1" wp14:anchorId="4893FF81" wp14:editId="1F72DEE2">
                 <wp:simplePos x="0" y="0"/>
                 <wp:positionH relativeFrom="margin">
                   <wp:posOffset>0</wp:posOffset>
@@ -4857,10 +5017,10 @@
                                 <w:szCs w:val="30"/>
                               </w:rPr>
                               <w:drawing>
-                                <wp:inline distT="0" distB="0" distL="0" distR="0" wp14:anchorId="70A4D495" wp14:editId="1103C47E">
-                                  <wp:extent cx="2126826" cy="2658533"/>
-                                  <wp:effectExtent l="0" t="0" r="6985" b="8890"/>
-                                  <wp:docPr id="52" name="Картина 52"/>
+                                <wp:inline distT="0" distB="0" distL="0" distR="0" wp14:anchorId="5877F28F" wp14:editId="6E068320">
+                                  <wp:extent cx="2125980" cy="2657475"/>
+                                  <wp:effectExtent l="0" t="0" r="7620" b="9525"/>
+                                  <wp:docPr id="74" name="Картина 74"/>
                                   <wp:cNvGraphicFramePr>
                                     <a:graphicFrameLocks xmlns:a="http://schemas.openxmlformats.org/drawingml/2006/main" noChangeAspect="1"/>
                                   </wp:cNvGraphicFramePr>
@@ -4868,7 +5028,7 @@
                                     <a:graphicData uri="http://schemas.openxmlformats.org/drawingml/2006/picture">
                                       <pic:pic xmlns:pic="http://schemas.openxmlformats.org/drawingml/2006/picture">
                                         <pic:nvPicPr>
-                                          <pic:cNvPr id="52" name="01.png"/>
+                                          <pic:cNvPr id="74" name="original.png"/>
                                           <pic:cNvPicPr/>
                                         </pic:nvPicPr>
                                         <pic:blipFill>
@@ -4886,7 +5046,7 @@
                                         <pic:spPr>
                                           <a:xfrm>
                                             <a:off x="0" y="0"/>
-                                            <a:ext cx="2140891" cy="2676114"/>
+                                            <a:ext cx="2137815" cy="2672269"/>
                                           </a:xfrm>
                                           <a:prstGeom prst="rect">
                                             <a:avLst/>
@@ -4941,10 +5101,10 @@
                           <w:szCs w:val="30"/>
                         </w:rPr>
                         <w:drawing>
-                          <wp:inline distT="0" distB="0" distL="0" distR="0" wp14:anchorId="70A4D495" wp14:editId="1103C47E">
-                            <wp:extent cx="2126826" cy="2658533"/>
-                            <wp:effectExtent l="0" t="0" r="6985" b="8890"/>
-                            <wp:docPr id="52" name="Картина 52"/>
+                          <wp:inline distT="0" distB="0" distL="0" distR="0" wp14:anchorId="5877F28F" wp14:editId="6E068320">
+                            <wp:extent cx="2125980" cy="2657475"/>
+                            <wp:effectExtent l="0" t="0" r="7620" b="9525"/>
+                            <wp:docPr id="74" name="Картина 74"/>
                             <wp:cNvGraphicFramePr>
                               <a:graphicFrameLocks xmlns:a="http://schemas.openxmlformats.org/drawingml/2006/main" noChangeAspect="1"/>
                             </wp:cNvGraphicFramePr>
@@ -4952,7 +5112,7 @@
                               <a:graphicData uri="http://schemas.openxmlformats.org/drawingml/2006/picture">
                                 <pic:pic xmlns:pic="http://schemas.openxmlformats.org/drawingml/2006/picture">
                                   <pic:nvPicPr>
-                                    <pic:cNvPr id="52" name="01.png"/>
+                                    <pic:cNvPr id="74" name="original.png"/>
                                     <pic:cNvPicPr/>
                                   </pic:nvPicPr>
                                   <pic:blipFill>
@@ -4970,7 +5130,7 @@
                                   <pic:spPr>
                                     <a:xfrm>
                                       <a:off x="0" y="0"/>
-                                      <a:ext cx="2140891" cy="2676114"/>
+                                      <a:ext cx="2137815" cy="2672269"/>
                                     </a:xfrm>
                                     <a:prstGeom prst="rect">
                                       <a:avLst/>
@@ -4999,7 +5159,7 @@
         <mc:AlternateContent>
           <mc:Choice Requires="wps">
             <w:drawing>
-              <wp:anchor distT="0" distB="0" distL="114300" distR="114300" simplePos="0" relativeHeight="251737088" behindDoc="0" locked="0" layoutInCell="1" allowOverlap="1" wp14:anchorId="3D2597EF" wp14:editId="6D2A101F">
+              <wp:anchor distT="0" distB="0" distL="114300" distR="114300" simplePos="0" relativeHeight="251737088" behindDoc="0" locked="0" layoutInCell="1" allowOverlap="1" wp14:anchorId="3D2597EF" wp14:editId="1C131B0F">
                 <wp:simplePos x="0" y="0"/>
                 <wp:positionH relativeFrom="margin">
                   <wp:posOffset>2752090</wp:posOffset>
@@ -5076,10 +5236,10 @@
                                 <w:szCs w:val="30"/>
                               </w:rPr>
                               <w:drawing>
-                                <wp:inline distT="0" distB="0" distL="0" distR="0" wp14:anchorId="328704A7" wp14:editId="795B4370">
-                                  <wp:extent cx="2063327" cy="2579159"/>
-                                  <wp:effectExtent l="0" t="0" r="0" b="0"/>
-                                  <wp:docPr id="53" name="Картина 53"/>
+                                <wp:inline distT="0" distB="0" distL="0" distR="0" wp14:anchorId="31C0A649" wp14:editId="3DB06CA1">
+                                  <wp:extent cx="2141220" cy="2676525"/>
+                                  <wp:effectExtent l="0" t="0" r="0" b="9525"/>
+                                  <wp:docPr id="73" name="Картина 73"/>
                                   <wp:cNvGraphicFramePr>
                                     <a:graphicFrameLocks xmlns:a="http://schemas.openxmlformats.org/drawingml/2006/main" noChangeAspect="1"/>
                                   </wp:cNvGraphicFramePr>
@@ -5087,11 +5247,11 @@
                                     <a:graphicData uri="http://schemas.openxmlformats.org/drawingml/2006/picture">
                                       <pic:pic xmlns:pic="http://schemas.openxmlformats.org/drawingml/2006/picture">
                                         <pic:nvPicPr>
-                                          <pic:cNvPr id="53" name="02.png"/>
+                                          <pic:cNvPr id="73" name="noisy.png"/>
                                           <pic:cNvPicPr/>
                                         </pic:nvPicPr>
                                         <pic:blipFill>
-                                          <a:blip r:embed="rId8">
+                                          <a:blip r:embed="rId7">
                                             <a:extLst>
                                               <a:ext uri="{28A0092B-C50C-407E-A947-70E740481C1C}">
                                                 <a14:useLocalDpi xmlns:a14="http://schemas.microsoft.com/office/drawing/2010/main" val="0"/>
@@ -5105,7 +5265,7 @@
                                         <pic:spPr>
                                           <a:xfrm>
                                             <a:off x="0" y="0"/>
-                                            <a:ext cx="2075367" cy="2594209"/>
+                                            <a:ext cx="2148053" cy="2685066"/>
                                           </a:xfrm>
                                           <a:prstGeom prst="rect">
                                             <a:avLst/>
@@ -5160,10 +5320,10 @@
                           <w:szCs w:val="30"/>
                         </w:rPr>
                         <w:drawing>
-                          <wp:inline distT="0" distB="0" distL="0" distR="0" wp14:anchorId="328704A7" wp14:editId="795B4370">
-                            <wp:extent cx="2063327" cy="2579159"/>
-                            <wp:effectExtent l="0" t="0" r="0" b="0"/>
-                            <wp:docPr id="53" name="Картина 53"/>
+                          <wp:inline distT="0" distB="0" distL="0" distR="0" wp14:anchorId="31C0A649" wp14:editId="3DB06CA1">
+                            <wp:extent cx="2141220" cy="2676525"/>
+                            <wp:effectExtent l="0" t="0" r="0" b="9525"/>
+                            <wp:docPr id="73" name="Картина 73"/>
                             <wp:cNvGraphicFramePr>
                               <a:graphicFrameLocks xmlns:a="http://schemas.openxmlformats.org/drawingml/2006/main" noChangeAspect="1"/>
                             </wp:cNvGraphicFramePr>
@@ -5171,11 +5331,11 @@
                               <a:graphicData uri="http://schemas.openxmlformats.org/drawingml/2006/picture">
                                 <pic:pic xmlns:pic="http://schemas.openxmlformats.org/drawingml/2006/picture">
                                   <pic:nvPicPr>
-                                    <pic:cNvPr id="53" name="02.png"/>
+                                    <pic:cNvPr id="73" name="noisy.png"/>
                                     <pic:cNvPicPr/>
                                   </pic:nvPicPr>
                                   <pic:blipFill>
-                                    <a:blip r:embed="rId8">
+                                    <a:blip r:embed="rId7">
                                       <a:extLst>
                                         <a:ext uri="{28A0092B-C50C-407E-A947-70E740481C1C}">
                                           <a14:useLocalDpi xmlns:a14="http://schemas.microsoft.com/office/drawing/2010/main" val="0"/>
@@ -5189,7 +5349,7 @@
                                   <pic:spPr>
                                     <a:xfrm>
                                       <a:off x="0" y="0"/>
-                                      <a:ext cx="2075367" cy="2594209"/>
+                                      <a:ext cx="2148053" cy="2685066"/>
                                     </a:xfrm>
                                     <a:prstGeom prst="rect">
                                       <a:avLst/>
@@ -5218,7 +5378,7 @@
         <mc:AlternateContent>
           <mc:Choice Requires="wps">
             <w:drawing>
-              <wp:anchor distT="0" distB="0" distL="114300" distR="114300" simplePos="0" relativeHeight="251738112" behindDoc="0" locked="0" layoutInCell="1" allowOverlap="1" wp14:anchorId="20622431" wp14:editId="5E2E2DFD">
+              <wp:anchor distT="0" distB="0" distL="114300" distR="114300" simplePos="0" relativeHeight="251738112" behindDoc="0" locked="0" layoutInCell="1" allowOverlap="1" wp14:anchorId="20622431" wp14:editId="61A122EF">
                 <wp:simplePos x="0" y="0"/>
                 <wp:positionH relativeFrom="margin">
                   <wp:posOffset>2769235</wp:posOffset>
@@ -5295,10 +5455,10 @@
                                 <w:szCs w:val="30"/>
                               </w:rPr>
                               <w:drawing>
-                                <wp:inline distT="0" distB="0" distL="0" distR="0" wp14:anchorId="15634B42" wp14:editId="39D8C3E5">
-                                  <wp:extent cx="2135294" cy="2669118"/>
+                                <wp:inline distT="0" distB="0" distL="0" distR="0" wp14:anchorId="22FFB042" wp14:editId="2BF66C0C">
+                                  <wp:extent cx="2133600" cy="2667000"/>
                                   <wp:effectExtent l="0" t="0" r="0" b="0"/>
-                                  <wp:docPr id="54" name="Картина 54"/>
+                                  <wp:docPr id="72" name="Картина 72"/>
                                   <wp:cNvGraphicFramePr>
                                     <a:graphicFrameLocks xmlns:a="http://schemas.openxmlformats.org/drawingml/2006/main" noChangeAspect="1"/>
                                   </wp:cNvGraphicFramePr>
@@ -5306,11 +5466,11 @@
                                     <a:graphicData uri="http://schemas.openxmlformats.org/drawingml/2006/picture">
                                       <pic:pic xmlns:pic="http://schemas.openxmlformats.org/drawingml/2006/picture">
                                         <pic:nvPicPr>
-                                          <pic:cNvPr id="54" name="03.png"/>
+                                          <pic:cNvPr id="72" name="corrupted.png"/>
                                           <pic:cNvPicPr/>
                                         </pic:nvPicPr>
                                         <pic:blipFill>
-                                          <a:blip r:embed="rId9">
+                                          <a:blip r:embed="rId4">
                                             <a:extLst>
                                               <a:ext uri="{28A0092B-C50C-407E-A947-70E740481C1C}">
                                                 <a14:useLocalDpi xmlns:a14="http://schemas.microsoft.com/office/drawing/2010/main" val="0"/>
@@ -5324,7 +5484,7 @@
                                         <pic:spPr>
                                           <a:xfrm>
                                             <a:off x="0" y="0"/>
-                                            <a:ext cx="2151833" cy="2689792"/>
+                                            <a:ext cx="2143079" cy="2678849"/>
                                           </a:xfrm>
                                           <a:prstGeom prst="rect">
                                             <a:avLst/>
@@ -5379,10 +5539,10 @@
                           <w:szCs w:val="30"/>
                         </w:rPr>
                         <w:drawing>
-                          <wp:inline distT="0" distB="0" distL="0" distR="0" wp14:anchorId="15634B42" wp14:editId="39D8C3E5">
-                            <wp:extent cx="2135294" cy="2669118"/>
+                          <wp:inline distT="0" distB="0" distL="0" distR="0" wp14:anchorId="22FFB042" wp14:editId="2BF66C0C">
+                            <wp:extent cx="2133600" cy="2667000"/>
                             <wp:effectExtent l="0" t="0" r="0" b="0"/>
-                            <wp:docPr id="54" name="Картина 54"/>
+                            <wp:docPr id="72" name="Картина 72"/>
                             <wp:cNvGraphicFramePr>
                               <a:graphicFrameLocks xmlns:a="http://schemas.openxmlformats.org/drawingml/2006/main" noChangeAspect="1"/>
                             </wp:cNvGraphicFramePr>
@@ -5390,11 +5550,11 @@
                               <a:graphicData uri="http://schemas.openxmlformats.org/drawingml/2006/picture">
                                 <pic:pic xmlns:pic="http://schemas.openxmlformats.org/drawingml/2006/picture">
                                   <pic:nvPicPr>
-                                    <pic:cNvPr id="54" name="03.png"/>
+                                    <pic:cNvPr id="72" name="corrupted.png"/>
                                     <pic:cNvPicPr/>
                                   </pic:nvPicPr>
                                   <pic:blipFill>
-                                    <a:blip r:embed="rId9">
+                                    <a:blip r:embed="rId4">
                                       <a:extLst>
                                         <a:ext uri="{28A0092B-C50C-407E-A947-70E740481C1C}">
                                           <a14:useLocalDpi xmlns:a14="http://schemas.microsoft.com/office/drawing/2010/main" val="0"/>
@@ -5408,7 +5568,7 @@
                                   <pic:spPr>
                                     <a:xfrm>
                                       <a:off x="0" y="0"/>
-                                      <a:ext cx="2151833" cy="2689792"/>
+                                      <a:ext cx="2143079" cy="2678849"/>
                                     </a:xfrm>
                                     <a:prstGeom prst="rect">
                                       <a:avLst/>
@@ -5437,7 +5597,7 @@
         <mc:AlternateContent>
           <mc:Choice Requires="wps">
             <w:drawing>
-              <wp:anchor distT="0" distB="0" distL="114300" distR="114300" simplePos="0" relativeHeight="251739136" behindDoc="0" locked="0" layoutInCell="1" allowOverlap="1" wp14:anchorId="2B21DBC2" wp14:editId="1F4F6021">
+              <wp:anchor distT="0" distB="0" distL="114300" distR="114300" simplePos="0" relativeHeight="251739136" behindDoc="0" locked="0" layoutInCell="1" allowOverlap="1" wp14:anchorId="2B21DBC2" wp14:editId="1CEAF4FE">
                 <wp:simplePos x="0" y="0"/>
                 <wp:positionH relativeFrom="margin">
                   <wp:posOffset>17780</wp:posOffset>
@@ -5514,10 +5674,10 @@
                                 <w:szCs w:val="30"/>
                               </w:rPr>
                               <w:drawing>
-                                <wp:inline distT="0" distB="0" distL="0" distR="0" wp14:anchorId="39683337" wp14:editId="3833B99B">
-                                  <wp:extent cx="2084493" cy="2605616"/>
-                                  <wp:effectExtent l="0" t="0" r="0" b="4445"/>
-                                  <wp:docPr id="55" name="Картина 55"/>
+                                <wp:inline distT="0" distB="0" distL="0" distR="0" wp14:anchorId="50581C37" wp14:editId="16AFAC0E">
+                                  <wp:extent cx="2065020" cy="2581275"/>
+                                  <wp:effectExtent l="0" t="0" r="0" b="9525"/>
+                                  <wp:docPr id="71" name="Картина 71"/>
                                   <wp:cNvGraphicFramePr>
                                     <a:graphicFrameLocks xmlns:a="http://schemas.openxmlformats.org/drawingml/2006/main" noChangeAspect="1"/>
                                   </wp:cNvGraphicFramePr>
@@ -5525,11 +5685,11 @@
                                     <a:graphicData uri="http://schemas.openxmlformats.org/drawingml/2006/picture">
                                       <pic:pic xmlns:pic="http://schemas.openxmlformats.org/drawingml/2006/picture">
                                         <pic:nvPicPr>
-                                          <pic:cNvPr id="55" name="bpadmm.png"/>
+                                          <pic:cNvPr id="71" name="bp_admm.png"/>
                                           <pic:cNvPicPr/>
                                         </pic:nvPicPr>
                                         <pic:blipFill>
-                                          <a:blip r:embed="rId13">
+                                          <a:blip r:embed="rId11">
                                             <a:extLst>
                                               <a:ext uri="{28A0092B-C50C-407E-A947-70E740481C1C}">
                                                 <a14:useLocalDpi xmlns:a14="http://schemas.microsoft.com/office/drawing/2010/main" val="0"/>
@@ -5543,7 +5703,7 @@
                                         <pic:spPr>
                                           <a:xfrm>
                                             <a:off x="0" y="0"/>
-                                            <a:ext cx="2098862" cy="2623577"/>
+                                            <a:ext cx="2079529" cy="2599411"/>
                                           </a:xfrm>
                                           <a:prstGeom prst="rect">
                                             <a:avLst/>
@@ -5598,10 +5758,10 @@
                           <w:szCs w:val="30"/>
                         </w:rPr>
                         <w:drawing>
-                          <wp:inline distT="0" distB="0" distL="0" distR="0" wp14:anchorId="39683337" wp14:editId="3833B99B">
-                            <wp:extent cx="2084493" cy="2605616"/>
-                            <wp:effectExtent l="0" t="0" r="0" b="4445"/>
-                            <wp:docPr id="55" name="Картина 55"/>
+                          <wp:inline distT="0" distB="0" distL="0" distR="0" wp14:anchorId="50581C37" wp14:editId="16AFAC0E">
+                            <wp:extent cx="2065020" cy="2581275"/>
+                            <wp:effectExtent l="0" t="0" r="0" b="9525"/>
+                            <wp:docPr id="71" name="Картина 71"/>
                             <wp:cNvGraphicFramePr>
                               <a:graphicFrameLocks xmlns:a="http://schemas.openxmlformats.org/drawingml/2006/main" noChangeAspect="1"/>
                             </wp:cNvGraphicFramePr>
@@ -5609,11 +5769,11 @@
                               <a:graphicData uri="http://schemas.openxmlformats.org/drawingml/2006/picture">
                                 <pic:pic xmlns:pic="http://schemas.openxmlformats.org/drawingml/2006/picture">
                                   <pic:nvPicPr>
-                                    <pic:cNvPr id="55" name="bpadmm.png"/>
+                                    <pic:cNvPr id="71" name="bp_admm.png"/>
                                     <pic:cNvPicPr/>
                                   </pic:nvPicPr>
                                   <pic:blipFill>
-                                    <a:blip r:embed="rId13">
+                                    <a:blip r:embed="rId11">
                                       <a:extLst>
                                         <a:ext uri="{28A0092B-C50C-407E-A947-70E740481C1C}">
                                           <a14:useLocalDpi xmlns:a14="http://schemas.microsoft.com/office/drawing/2010/main" val="0"/>
@@ -5627,7 +5787,7 @@
                                   <pic:spPr>
                                     <a:xfrm>
                                       <a:off x="0" y="0"/>
-                                      <a:ext cx="2098862" cy="2623577"/>
+                                      <a:ext cx="2079529" cy="2599411"/>
                                     </a:xfrm>
                                     <a:prstGeom prst="rect">
                                       <a:avLst/>
@@ -5669,7 +5829,7 @@
         <mc:AlternateContent>
           <mc:Choice Requires="wps">
             <w:drawing>
-              <wp:anchor distT="0" distB="0" distL="114300" distR="114300" simplePos="0" relativeHeight="251716608" behindDoc="0" locked="0" layoutInCell="1" allowOverlap="1" wp14:anchorId="6B9D6CAB" wp14:editId="1B667650">
+              <wp:anchor distT="0" distB="0" distL="114300" distR="114300" simplePos="0" relativeHeight="251716608" behindDoc="0" locked="0" layoutInCell="1" allowOverlap="1" wp14:anchorId="6B9D6CAB" wp14:editId="0B27F7E2">
                 <wp:simplePos x="0" y="0"/>
                 <wp:positionH relativeFrom="margin">
                   <wp:posOffset>3794880</wp:posOffset>
@@ -5741,10 +5901,10 @@
                                 <w:color w:val="000000" w:themeColor="text1"/>
                               </w:rPr>
                               <w:drawing>
-                                <wp:inline distT="0" distB="0" distL="0" distR="0" wp14:anchorId="59527078" wp14:editId="2B67008E">
-                                  <wp:extent cx="1392766" cy="1740958"/>
+                                <wp:inline distT="0" distB="0" distL="0" distR="0" wp14:anchorId="031E5079" wp14:editId="31C9ADAE">
+                                  <wp:extent cx="1447800" cy="1809750"/>
                                   <wp:effectExtent l="0" t="0" r="0" b="0"/>
-                                  <wp:docPr id="60" name="Картина 60"/>
+                                  <wp:docPr id="70" name="Картина 70"/>
                                   <wp:cNvGraphicFramePr>
                                     <a:graphicFrameLocks xmlns:a="http://schemas.openxmlformats.org/drawingml/2006/main" noChangeAspect="1"/>
                                   </wp:cNvGraphicFramePr>
@@ -5752,11 +5912,11 @@
                                     <a:graphicData uri="http://schemas.openxmlformats.org/drawingml/2006/picture">
                                       <pic:pic xmlns:pic="http://schemas.openxmlformats.org/drawingml/2006/picture">
                                         <pic:nvPicPr>
-                                          <pic:cNvPr id="60" name="bpadmm.png"/>
+                                          <pic:cNvPr id="70" name="bp_admm.png"/>
                                           <pic:cNvPicPr/>
                                         </pic:nvPicPr>
                                         <pic:blipFill>
-                                          <a:blip r:embed="rId13">
+                                          <a:blip r:embed="rId11">
                                             <a:extLst>
                                               <a:ext uri="{28A0092B-C50C-407E-A947-70E740481C1C}">
                                                 <a14:useLocalDpi xmlns:a14="http://schemas.microsoft.com/office/drawing/2010/main" val="0"/>
@@ -5770,7 +5930,7 @@
                                         <pic:spPr>
                                           <a:xfrm>
                                             <a:off x="0" y="0"/>
-                                            <a:ext cx="1401467" cy="1751834"/>
+                                            <a:ext cx="1455643" cy="1819554"/>
                                           </a:xfrm>
                                           <a:prstGeom prst="rect">
                                             <a:avLst/>
@@ -5820,10 +5980,10 @@
                           <w:color w:val="000000" w:themeColor="text1"/>
                         </w:rPr>
                         <w:drawing>
-                          <wp:inline distT="0" distB="0" distL="0" distR="0" wp14:anchorId="59527078" wp14:editId="2B67008E">
-                            <wp:extent cx="1392766" cy="1740958"/>
+                          <wp:inline distT="0" distB="0" distL="0" distR="0" wp14:anchorId="031E5079" wp14:editId="31C9ADAE">
+                            <wp:extent cx="1447800" cy="1809750"/>
                             <wp:effectExtent l="0" t="0" r="0" b="0"/>
-                            <wp:docPr id="60" name="Картина 60"/>
+                            <wp:docPr id="70" name="Картина 70"/>
                             <wp:cNvGraphicFramePr>
                               <a:graphicFrameLocks xmlns:a="http://schemas.openxmlformats.org/drawingml/2006/main" noChangeAspect="1"/>
                             </wp:cNvGraphicFramePr>
@@ -5831,11 +5991,11 @@
                               <a:graphicData uri="http://schemas.openxmlformats.org/drawingml/2006/picture">
                                 <pic:pic xmlns:pic="http://schemas.openxmlformats.org/drawingml/2006/picture">
                                   <pic:nvPicPr>
-                                    <pic:cNvPr id="60" name="bpadmm.png"/>
+                                    <pic:cNvPr id="70" name="bp_admm.png"/>
                                     <pic:cNvPicPr/>
                                   </pic:nvPicPr>
                                   <pic:blipFill>
-                                    <a:blip r:embed="rId13">
+                                    <a:blip r:embed="rId11">
                                       <a:extLst>
                                         <a:ext uri="{28A0092B-C50C-407E-A947-70E740481C1C}">
                                           <a14:useLocalDpi xmlns:a14="http://schemas.microsoft.com/office/drawing/2010/main" val="0"/>
@@ -5849,7 +6009,7 @@
                                   <pic:spPr>
                                     <a:xfrm>
                                       <a:off x="0" y="0"/>
-                                      <a:ext cx="1401467" cy="1751834"/>
+                                      <a:ext cx="1455643" cy="1819554"/>
                                     </a:xfrm>
                                     <a:prstGeom prst="rect">
                                       <a:avLst/>
@@ -5878,7 +6038,7 @@
         <mc:AlternateContent>
           <mc:Choice Requires="wps">
             <w:drawing>
-              <wp:anchor distT="0" distB="0" distL="114300" distR="114300" simplePos="0" relativeHeight="251713536" behindDoc="0" locked="0" layoutInCell="1" allowOverlap="1" wp14:anchorId="66AAEAD5" wp14:editId="27AAA47B">
+              <wp:anchor distT="0" distB="0" distL="114300" distR="114300" simplePos="0" relativeHeight="251713536" behindDoc="0" locked="0" layoutInCell="1" allowOverlap="1" wp14:anchorId="66AAEAD5" wp14:editId="7891B5E6">
                 <wp:simplePos x="0" y="0"/>
                 <wp:positionH relativeFrom="margin">
                   <wp:posOffset>1906270</wp:posOffset>
@@ -5950,10 +6110,10 @@
                                 <w:color w:val="000000" w:themeColor="text1"/>
                               </w:rPr>
                               <w:drawing>
-                                <wp:inline distT="0" distB="0" distL="0" distR="0" wp14:anchorId="11083805" wp14:editId="65B7554A">
-                                  <wp:extent cx="1397000" cy="1746250"/>
-                                  <wp:effectExtent l="0" t="0" r="0" b="6350"/>
-                                  <wp:docPr id="59" name="Картина 59"/>
+                                <wp:inline distT="0" distB="0" distL="0" distR="0" wp14:anchorId="6A1B1333" wp14:editId="251C6C65">
+                                  <wp:extent cx="1417320" cy="1771650"/>
+                                  <wp:effectExtent l="0" t="0" r="0" b="0"/>
+                                  <wp:docPr id="69" name="Картина 69"/>
                                   <wp:cNvGraphicFramePr>
                                     <a:graphicFrameLocks xmlns:a="http://schemas.openxmlformats.org/drawingml/2006/main" noChangeAspect="1"/>
                                   </wp:cNvGraphicFramePr>
@@ -5961,11 +6121,11 @@
                                     <a:graphicData uri="http://schemas.openxmlformats.org/drawingml/2006/picture">
                                       <pic:pic xmlns:pic="http://schemas.openxmlformats.org/drawingml/2006/picture">
                                         <pic:nvPicPr>
-                                          <pic:cNvPr id="59" name="omp.png"/>
+                                          <pic:cNvPr id="69" name="omp.png"/>
                                           <pic:cNvPicPr/>
                                         </pic:nvPicPr>
                                         <pic:blipFill>
-                                          <a:blip r:embed="rId11">
+                                          <a:blip r:embed="rId9">
                                             <a:extLst>
                                               <a:ext uri="{28A0092B-C50C-407E-A947-70E740481C1C}">
                                                 <a14:useLocalDpi xmlns:a14="http://schemas.microsoft.com/office/drawing/2010/main" val="0"/>
@@ -5979,7 +6139,7 @@
                                         <pic:spPr>
                                           <a:xfrm>
                                             <a:off x="0" y="0"/>
-                                            <a:ext cx="1404479" cy="1755599"/>
+                                            <a:ext cx="1420165" cy="1775206"/>
                                           </a:xfrm>
                                           <a:prstGeom prst="rect">
                                             <a:avLst/>
@@ -6029,10 +6189,10 @@
                           <w:color w:val="000000" w:themeColor="text1"/>
                         </w:rPr>
                         <w:drawing>
-                          <wp:inline distT="0" distB="0" distL="0" distR="0" wp14:anchorId="11083805" wp14:editId="65B7554A">
-                            <wp:extent cx="1397000" cy="1746250"/>
-                            <wp:effectExtent l="0" t="0" r="0" b="6350"/>
-                            <wp:docPr id="59" name="Картина 59"/>
+                          <wp:inline distT="0" distB="0" distL="0" distR="0" wp14:anchorId="6A1B1333" wp14:editId="251C6C65">
+                            <wp:extent cx="1417320" cy="1771650"/>
+                            <wp:effectExtent l="0" t="0" r="0" b="0"/>
+                            <wp:docPr id="69" name="Картина 69"/>
                             <wp:cNvGraphicFramePr>
                               <a:graphicFrameLocks xmlns:a="http://schemas.openxmlformats.org/drawingml/2006/main" noChangeAspect="1"/>
                             </wp:cNvGraphicFramePr>
@@ -6040,11 +6200,11 @@
                               <a:graphicData uri="http://schemas.openxmlformats.org/drawingml/2006/picture">
                                 <pic:pic xmlns:pic="http://schemas.openxmlformats.org/drawingml/2006/picture">
                                   <pic:nvPicPr>
-                                    <pic:cNvPr id="59" name="omp.png"/>
+                                    <pic:cNvPr id="69" name="omp.png"/>
                                     <pic:cNvPicPr/>
                                   </pic:nvPicPr>
                                   <pic:blipFill>
-                                    <a:blip r:embed="rId11">
+                                    <a:blip r:embed="rId9">
                                       <a:extLst>
                                         <a:ext uri="{28A0092B-C50C-407E-A947-70E740481C1C}">
                                           <a14:useLocalDpi xmlns:a14="http://schemas.microsoft.com/office/drawing/2010/main" val="0"/>
@@ -6058,7 +6218,7 @@
                                   <pic:spPr>
                                     <a:xfrm>
                                       <a:off x="0" y="0"/>
-                                      <a:ext cx="1404479" cy="1755599"/>
+                                      <a:ext cx="1420165" cy="1775206"/>
                                     </a:xfrm>
                                     <a:prstGeom prst="rect">
                                       <a:avLst/>
@@ -6087,7 +6247,7 @@
         <mc:AlternateContent>
           <mc:Choice Requires="wps">
             <w:drawing>
-              <wp:anchor distT="0" distB="0" distL="114300" distR="114300" simplePos="0" relativeHeight="251712512" behindDoc="0" locked="0" layoutInCell="1" allowOverlap="1" wp14:anchorId="030B842E" wp14:editId="6D54393F">
+              <wp:anchor distT="0" distB="0" distL="114300" distR="114300" simplePos="0" relativeHeight="251712512" behindDoc="0" locked="0" layoutInCell="1" allowOverlap="1" wp14:anchorId="030B842E" wp14:editId="30E2310A">
                 <wp:simplePos x="0" y="0"/>
                 <wp:positionH relativeFrom="margin">
                   <wp:align>left</wp:align>
@@ -6159,10 +6319,10 @@
                                 <w:color w:val="000000" w:themeColor="text1"/>
                               </w:rPr>
                               <w:drawing>
-                                <wp:inline distT="0" distB="0" distL="0" distR="0" wp14:anchorId="679E46E5" wp14:editId="266CA9F9">
-                                  <wp:extent cx="1439333" cy="1799166"/>
-                                  <wp:effectExtent l="0" t="0" r="8890" b="0"/>
-                                  <wp:docPr id="58" name="Картина 58"/>
+                                <wp:inline distT="0" distB="0" distL="0" distR="0" wp14:anchorId="33295BBE" wp14:editId="144D786D">
+                                  <wp:extent cx="1421130" cy="1776413"/>
+                                  <wp:effectExtent l="0" t="0" r="7620" b="0"/>
+                                  <wp:docPr id="68" name="Картина 68"/>
                                   <wp:cNvGraphicFramePr>
                                     <a:graphicFrameLocks xmlns:a="http://schemas.openxmlformats.org/drawingml/2006/main" noChangeAspect="1"/>
                                   </wp:cNvGraphicFramePr>
@@ -6170,11 +6330,11 @@
                                     <a:graphicData uri="http://schemas.openxmlformats.org/drawingml/2006/picture">
                                       <pic:pic xmlns:pic="http://schemas.openxmlformats.org/drawingml/2006/picture">
                                         <pic:nvPicPr>
-                                          <pic:cNvPr id="58" name="oracle.png"/>
+                                          <pic:cNvPr id="68" name="oracle.png"/>
                                           <pic:cNvPicPr/>
                                         </pic:nvPicPr>
                                         <pic:blipFill>
-                                          <a:blip r:embed="rId10">
+                                          <a:blip r:embed="rId8">
                                             <a:extLst>
                                               <a:ext uri="{28A0092B-C50C-407E-A947-70E740481C1C}">
                                                 <a14:useLocalDpi xmlns:a14="http://schemas.microsoft.com/office/drawing/2010/main" val="0"/>
@@ -6188,7 +6348,7 @@
                                         <pic:spPr>
                                           <a:xfrm>
                                             <a:off x="0" y="0"/>
-                                            <a:ext cx="1442452" cy="1803065"/>
+                                            <a:ext cx="1422850" cy="1778562"/>
                                           </a:xfrm>
                                           <a:prstGeom prst="rect">
                                             <a:avLst/>
@@ -6238,10 +6398,10 @@
                           <w:color w:val="000000" w:themeColor="text1"/>
                         </w:rPr>
                         <w:drawing>
-                          <wp:inline distT="0" distB="0" distL="0" distR="0" wp14:anchorId="679E46E5" wp14:editId="266CA9F9">
-                            <wp:extent cx="1439333" cy="1799166"/>
-                            <wp:effectExtent l="0" t="0" r="8890" b="0"/>
-                            <wp:docPr id="58" name="Картина 58"/>
+                          <wp:inline distT="0" distB="0" distL="0" distR="0" wp14:anchorId="33295BBE" wp14:editId="144D786D">
+                            <wp:extent cx="1421130" cy="1776413"/>
+                            <wp:effectExtent l="0" t="0" r="7620" b="0"/>
+                            <wp:docPr id="68" name="Картина 68"/>
                             <wp:cNvGraphicFramePr>
                               <a:graphicFrameLocks xmlns:a="http://schemas.openxmlformats.org/drawingml/2006/main" noChangeAspect="1"/>
                             </wp:cNvGraphicFramePr>
@@ -6249,11 +6409,11 @@
                               <a:graphicData uri="http://schemas.openxmlformats.org/drawingml/2006/picture">
                                 <pic:pic xmlns:pic="http://schemas.openxmlformats.org/drawingml/2006/picture">
                                   <pic:nvPicPr>
-                                    <pic:cNvPr id="58" name="oracle.png"/>
+                                    <pic:cNvPr id="68" name="oracle.png"/>
                                     <pic:cNvPicPr/>
                                   </pic:nvPicPr>
                                   <pic:blipFill>
-                                    <a:blip r:embed="rId10">
+                                    <a:blip r:embed="rId8">
                                       <a:extLst>
                                         <a:ext uri="{28A0092B-C50C-407E-A947-70E740481C1C}">
                                           <a14:useLocalDpi xmlns:a14="http://schemas.microsoft.com/office/drawing/2010/main" val="0"/>
@@ -6267,7 +6427,7 @@
                                   <pic:spPr>
                                     <a:xfrm>
                                       <a:off x="0" y="0"/>
-                                      <a:ext cx="1442452" cy="1803065"/>
+                                      <a:ext cx="1422850" cy="1778562"/>
                                     </a:xfrm>
                                     <a:prstGeom prst="rect">
                                       <a:avLst/>
@@ -6365,7 +6525,24 @@
                               <w:jc w:val="center"/>
                             </w:pPr>
                             <w:r>
-                              <w:t>Average BPADMM performance is lower than OMP in our case, but the best reconstruction here is better than OMP.</w:t>
+                              <w:t xml:space="preserve">Average BPADMM performance is </w:t>
+                            </w:r>
+                            <w:r>
+                              <w:t xml:space="preserve">about the same as </w:t>
+                            </w:r>
+                            <w:r>
+                              <w:t>OMP in our case</w:t>
+                            </w:r>
+                            <w:r>
+                              <w:t xml:space="preserve">. </w:t>
+                            </w:r>
+                            <w:proofErr w:type="gramStart"/>
+                            <w:r>
+                              <w:t>However</w:t>
+                            </w:r>
+                            <w:proofErr w:type="gramEnd"/>
+                            <w:r>
+                              <w:t xml:space="preserve"> BPADMM is computationally more expensive.</w:t>
                             </w:r>
                           </w:p>
                         </w:txbxContent>
@@ -6398,7 +6575,24 @@
                         <w:jc w:val="center"/>
                       </w:pPr>
                       <w:r>
-                        <w:t>Average BPADMM performance is lower than OMP in our case, but the best reconstruction here is better than OMP.</w:t>
+                        <w:t xml:space="preserve">Average BPADMM performance is </w:t>
+                      </w:r>
+                      <w:r>
+                        <w:t xml:space="preserve">about the same as </w:t>
+                      </w:r>
+                      <w:r>
+                        <w:t>OMP in our case</w:t>
+                      </w:r>
+                      <w:r>
+                        <w:t xml:space="preserve">. </w:t>
+                      </w:r>
+                      <w:proofErr w:type="gramStart"/>
+                      <w:r>
+                        <w:t>However</w:t>
+                      </w:r>
+                      <w:proofErr w:type="gramEnd"/>
+                      <w:r>
+                        <w:t xml:space="preserve"> BPADMM is computationally more expensive.</w:t>
                       </w:r>
                     </w:p>
                   </w:txbxContent>
@@ -6451,7 +6645,7 @@
         <mc:AlternateContent>
           <mc:Choice Requires="wps">
             <w:drawing>
-              <wp:anchor distT="0" distB="0" distL="114300" distR="114300" simplePos="0" relativeHeight="251718656" behindDoc="0" locked="0" layoutInCell="1" allowOverlap="1" wp14:anchorId="160E64BA" wp14:editId="2A29630C">
+              <wp:anchor distT="0" distB="0" distL="114300" distR="114300" simplePos="0" relativeHeight="251718656" behindDoc="0" locked="0" layoutInCell="1" allowOverlap="1" wp14:anchorId="160E64BA" wp14:editId="1B97A534">
                 <wp:simplePos x="0" y="0"/>
                 <wp:positionH relativeFrom="margin">
                   <wp:align>left</wp:align>
@@ -6528,10 +6722,10 @@
                                 <w:szCs w:val="30"/>
                               </w:rPr>
                               <w:drawing>
-                                <wp:inline distT="0" distB="0" distL="0" distR="0" wp14:anchorId="6610905A" wp14:editId="2FB7FE18">
+                                <wp:inline distT="0" distB="0" distL="0" distR="0" wp14:anchorId="0182E8C2" wp14:editId="79CD3936">
                                   <wp:extent cx="2797175" cy="2098040"/>
                                   <wp:effectExtent l="0" t="0" r="3175" b="0"/>
-                                  <wp:docPr id="62" name="Картина 62"/>
+                                  <wp:docPr id="7" name="Картина 7"/>
                                   <wp:cNvGraphicFramePr>
                                     <a:graphicFrameLocks xmlns:a="http://schemas.openxmlformats.org/drawingml/2006/main" noChangeAspect="1"/>
                                   </wp:cNvGraphicFramePr>
@@ -6539,11 +6733,11 @@
                                     <a:graphicData uri="http://schemas.openxmlformats.org/drawingml/2006/picture">
                                       <pic:pic xmlns:pic="http://schemas.openxmlformats.org/drawingml/2006/picture">
                                         <pic:nvPicPr>
-                                          <pic:cNvPr id="62" name="bpadmm-psnr.png"/>
+                                          <pic:cNvPr id="7" name="bp_lambda.png"/>
                                           <pic:cNvPicPr/>
                                         </pic:nvPicPr>
                                         <pic:blipFill>
-                                          <a:blip r:embed="rId14">
+                                          <a:blip r:embed="rId12">
                                             <a:extLst>
                                               <a:ext uri="{28A0092B-C50C-407E-A947-70E740481C1C}">
                                                 <a14:useLocalDpi xmlns:a14="http://schemas.microsoft.com/office/drawing/2010/main" val="0"/>
@@ -6612,10 +6806,10 @@
                           <w:szCs w:val="30"/>
                         </w:rPr>
                         <w:drawing>
-                          <wp:inline distT="0" distB="0" distL="0" distR="0" wp14:anchorId="6610905A" wp14:editId="2FB7FE18">
+                          <wp:inline distT="0" distB="0" distL="0" distR="0" wp14:anchorId="0182E8C2" wp14:editId="79CD3936">
                             <wp:extent cx="2797175" cy="2098040"/>
                             <wp:effectExtent l="0" t="0" r="3175" b="0"/>
-                            <wp:docPr id="62" name="Картина 62"/>
+                            <wp:docPr id="7" name="Картина 7"/>
                             <wp:cNvGraphicFramePr>
                               <a:graphicFrameLocks xmlns:a="http://schemas.openxmlformats.org/drawingml/2006/main" noChangeAspect="1"/>
                             </wp:cNvGraphicFramePr>
@@ -6623,11 +6817,11 @@
                               <a:graphicData uri="http://schemas.openxmlformats.org/drawingml/2006/picture">
                                 <pic:pic xmlns:pic="http://schemas.openxmlformats.org/drawingml/2006/picture">
                                   <pic:nvPicPr>
-                                    <pic:cNvPr id="62" name="bpadmm-psnr.png"/>
+                                    <pic:cNvPr id="7" name="bp_lambda.png"/>
                                     <pic:cNvPicPr/>
                                   </pic:nvPicPr>
                                   <pic:blipFill>
-                                    <a:blip r:embed="rId14">
+                                    <a:blip r:embed="rId12">
                                       <a:extLst>
                                         <a:ext uri="{28A0092B-C50C-407E-A947-70E740481C1C}">
                                           <a14:useLocalDpi xmlns:a14="http://schemas.microsoft.com/office/drawing/2010/main" val="0"/>
@@ -6757,6 +6951,34 @@
                             <w:r>
                               <w:t>Looks like there is only one lambda value that gets the best PSNR for reconstruction.</w:t>
                             </w:r>
+                            <w:r>
+                              <w:t xml:space="preserve"> We can try to choose lambda as a rule of thumb like the ratio of sigma (noise standard deviation) and expected </w:t>
+                            </w:r>
+                            <w:proofErr w:type="gramStart"/>
+                            <w:r>
+                              <w:t>non zeroes</w:t>
+                            </w:r>
+                            <w:proofErr w:type="gramEnd"/>
+                            <w:r>
+                              <w:t xml:space="preserve"> of the true solution standard deviation.</w:t>
+                            </w:r>
+                            <w:r>
+                              <w:t xml:space="preserve"> The result depends on the noise standard deviation</w:t>
+                            </w:r>
+                            <w:r>
+                              <w:t xml:space="preserve">. In our case </w:t>
+                            </w:r>
+                            <w:r>
+                              <w:t>0.05/ 2.0</w:t>
+                            </w:r>
+                            <w:r>
+                              <w:t>. Lambda stays in the same boundaries as far as we the support and the noise do not move.</w:t>
+                            </w:r>
+                          </w:p>
+                          <w:p>
+                            <w:pPr>
+                              <w:jc w:val="center"/>
+                            </w:pPr>
                           </w:p>
                         </w:txbxContent>
                       </wps:txbx>
@@ -6790,6 +7012,34 @@
                       <w:r>
                         <w:t>Looks like there is only one lambda value that gets the best PSNR for reconstruction.</w:t>
                       </w:r>
+                      <w:r>
+                        <w:t xml:space="preserve"> We can try to choose lambda as a rule of thumb like the ratio of sigma (noise standard deviation) and expected </w:t>
+                      </w:r>
+                      <w:proofErr w:type="gramStart"/>
+                      <w:r>
+                        <w:t>non zeroes</w:t>
+                      </w:r>
+                      <w:proofErr w:type="gramEnd"/>
+                      <w:r>
+                        <w:t xml:space="preserve"> of the true solution standard deviation.</w:t>
+                      </w:r>
+                      <w:r>
+                        <w:t xml:space="preserve"> The result depends on the noise standard deviation</w:t>
+                      </w:r>
+                      <w:r>
+                        <w:t xml:space="preserve">. In our case </w:t>
+                      </w:r>
+                      <w:r>
+                        <w:t>0.05/ 2.0</w:t>
+                      </w:r>
+                      <w:r>
+                        <w:t>. Lambda stays in the same boundaries as far as we the support and the noise do not move.</w:t>
+                      </w:r>
+                    </w:p>
+                    <w:p>
+                      <w:pPr>
+                        <w:jc w:val="center"/>
+                      </w:pPr>
                     </w:p>
                   </w:txbxContent>
                 </v:textbox>
@@ -6884,7 +7134,7 @@
         <mc:AlternateContent>
           <mc:Choice Requires="wps">
             <w:drawing>
-              <wp:anchor distT="0" distB="0" distL="114300" distR="114300" simplePos="0" relativeHeight="251724800" behindDoc="0" locked="0" layoutInCell="1" allowOverlap="1" wp14:anchorId="1F3A662E" wp14:editId="7C516143">
+              <wp:anchor distT="0" distB="0" distL="114300" distR="114300" simplePos="0" relativeHeight="251724800" behindDoc="0" locked="0" layoutInCell="1" allowOverlap="1" wp14:anchorId="1F3A662E" wp14:editId="1DBB8A52">
                 <wp:simplePos x="0" y="0"/>
                 <wp:positionH relativeFrom="margin">
                   <wp:posOffset>2441205</wp:posOffset>
@@ -6961,10 +7211,10 @@
                                 <w:szCs w:val="30"/>
                               </w:rPr>
                               <w:drawing>
-                                <wp:inline distT="0" distB="0" distL="0" distR="0" wp14:anchorId="5C8A5E8E" wp14:editId="2B157470">
+                                <wp:inline distT="0" distB="0" distL="0" distR="0" wp14:anchorId="067511E4" wp14:editId="116958D0">
                                   <wp:extent cx="2182495" cy="1637030"/>
                                   <wp:effectExtent l="0" t="0" r="8255" b="1270"/>
-                                  <wp:docPr id="64" name="Картина 64"/>
+                                  <wp:docPr id="2" name="Картина 2"/>
                                   <wp:cNvGraphicFramePr>
                                     <a:graphicFrameLocks xmlns:a="http://schemas.openxmlformats.org/drawingml/2006/main" noChangeAspect="1"/>
                                   </wp:cNvGraphicFramePr>
@@ -6972,11 +7222,11 @@
                                     <a:graphicData uri="http://schemas.openxmlformats.org/drawingml/2006/picture">
                                       <pic:pic xmlns:pic="http://schemas.openxmlformats.org/drawingml/2006/picture">
                                         <pic:nvPicPr>
-                                          <pic:cNvPr id="64" name="mse-sigma.png"/>
+                                          <pic:cNvPr id="2" name="omp_sigma.png"/>
                                           <pic:cNvPicPr/>
                                         </pic:nvPicPr>
                                         <pic:blipFill>
-                                          <a:blip r:embed="rId15">
+                                          <a:blip r:embed="rId13">
                                             <a:extLst>
                                               <a:ext uri="{28A0092B-C50C-407E-A947-70E740481C1C}">
                                                 <a14:useLocalDpi xmlns:a14="http://schemas.microsoft.com/office/drawing/2010/main" val="0"/>
@@ -7045,10 +7295,10 @@
                           <w:szCs w:val="30"/>
                         </w:rPr>
                         <w:drawing>
-                          <wp:inline distT="0" distB="0" distL="0" distR="0" wp14:anchorId="5C8A5E8E" wp14:editId="2B157470">
+                          <wp:inline distT="0" distB="0" distL="0" distR="0" wp14:anchorId="067511E4" wp14:editId="116958D0">
                             <wp:extent cx="2182495" cy="1637030"/>
                             <wp:effectExtent l="0" t="0" r="8255" b="1270"/>
-                            <wp:docPr id="64" name="Картина 64"/>
+                            <wp:docPr id="2" name="Картина 2"/>
                             <wp:cNvGraphicFramePr>
                               <a:graphicFrameLocks xmlns:a="http://schemas.openxmlformats.org/drawingml/2006/main" noChangeAspect="1"/>
                             </wp:cNvGraphicFramePr>
@@ -7056,11 +7306,11 @@
                               <a:graphicData uri="http://schemas.openxmlformats.org/drawingml/2006/picture">
                                 <pic:pic xmlns:pic="http://schemas.openxmlformats.org/drawingml/2006/picture">
                                   <pic:nvPicPr>
-                                    <pic:cNvPr id="64" name="mse-sigma.png"/>
+                                    <pic:cNvPr id="2" name="omp_sigma.png"/>
                                     <pic:cNvPicPr/>
                                   </pic:nvPicPr>
                                   <pic:blipFill>
-                                    <a:blip r:embed="rId15">
+                                    <a:blip r:embed="rId13">
                                       <a:extLst>
                                         <a:ext uri="{28A0092B-C50C-407E-A947-70E740481C1C}">
                                           <a14:useLocalDpi xmlns:a14="http://schemas.microsoft.com/office/drawing/2010/main" val="0"/>
@@ -7103,7 +7353,7 @@
         <mc:AlternateContent>
           <mc:Choice Requires="wps">
             <w:drawing>
-              <wp:anchor distT="0" distB="0" distL="114300" distR="114300" simplePos="0" relativeHeight="251722752" behindDoc="0" locked="0" layoutInCell="1" allowOverlap="1" wp14:anchorId="48F2B59D" wp14:editId="0FE43B6C">
+              <wp:anchor distT="0" distB="0" distL="114300" distR="114300" simplePos="0" relativeHeight="251722752" behindDoc="0" locked="0" layoutInCell="1" allowOverlap="1" wp14:anchorId="48F2B59D" wp14:editId="7ED606B3">
                 <wp:simplePos x="0" y="0"/>
                 <wp:positionH relativeFrom="margin">
                   <wp:posOffset>0</wp:posOffset>
@@ -7180,10 +7430,10 @@
                                 <w:szCs w:val="30"/>
                               </w:rPr>
                               <w:drawing>
-                                <wp:inline distT="0" distB="0" distL="0" distR="0" wp14:anchorId="12A724EE" wp14:editId="5CC4B6C4">
+                                <wp:inline distT="0" distB="0" distL="0" distR="0" wp14:anchorId="7342CD96" wp14:editId="4850C79B">
                                   <wp:extent cx="2182495" cy="1637030"/>
                                   <wp:effectExtent l="0" t="0" r="8255" b="1270"/>
-                                  <wp:docPr id="63" name="Картина 63"/>
+                                  <wp:docPr id="1" name="Картина 1"/>
                                   <wp:cNvGraphicFramePr>
                                     <a:graphicFrameLocks xmlns:a="http://schemas.openxmlformats.org/drawingml/2006/main" noChangeAspect="1"/>
                                   </wp:cNvGraphicFramePr>
@@ -7191,11 +7441,11 @@
                                     <a:graphicData uri="http://schemas.openxmlformats.org/drawingml/2006/picture">
                                       <pic:pic xmlns:pic="http://schemas.openxmlformats.org/drawingml/2006/picture">
                                         <pic:nvPicPr>
-                                          <pic:cNvPr id="63" name="mse-p.png"/>
+                                          <pic:cNvPr id="1" name="omp_5.png"/>
                                           <pic:cNvPicPr/>
                                         </pic:nvPicPr>
                                         <pic:blipFill>
-                                          <a:blip r:embed="rId16">
+                                          <a:blip r:embed="rId14">
                                             <a:extLst>
                                               <a:ext uri="{28A0092B-C50C-407E-A947-70E740481C1C}">
                                                 <a14:useLocalDpi xmlns:a14="http://schemas.microsoft.com/office/drawing/2010/main" val="0"/>
@@ -7264,10 +7514,10 @@
                           <w:szCs w:val="30"/>
                         </w:rPr>
                         <w:drawing>
-                          <wp:inline distT="0" distB="0" distL="0" distR="0" wp14:anchorId="12A724EE" wp14:editId="5CC4B6C4">
+                          <wp:inline distT="0" distB="0" distL="0" distR="0" wp14:anchorId="7342CD96" wp14:editId="4850C79B">
                             <wp:extent cx="2182495" cy="1637030"/>
                             <wp:effectExtent l="0" t="0" r="8255" b="1270"/>
-                            <wp:docPr id="63" name="Картина 63"/>
+                            <wp:docPr id="1" name="Картина 1"/>
                             <wp:cNvGraphicFramePr>
                               <a:graphicFrameLocks xmlns:a="http://schemas.openxmlformats.org/drawingml/2006/main" noChangeAspect="1"/>
                             </wp:cNvGraphicFramePr>
@@ -7275,11 +7525,11 @@
                               <a:graphicData uri="http://schemas.openxmlformats.org/drawingml/2006/picture">
                                 <pic:pic xmlns:pic="http://schemas.openxmlformats.org/drawingml/2006/picture">
                                   <pic:nvPicPr>
-                                    <pic:cNvPr id="63" name="mse-p.png"/>
+                                    <pic:cNvPr id="1" name="omp_5.png"/>
                                     <pic:cNvPicPr/>
                                   </pic:nvPicPr>
                                   <pic:blipFill>
-                                    <a:blip r:embed="rId16">
+                                    <a:blip r:embed="rId14">
                                       <a:extLst>
                                         <a:ext uri="{28A0092B-C50C-407E-A947-70E740481C1C}">
                                           <a14:useLocalDpi xmlns:a14="http://schemas.microsoft.com/office/drawing/2010/main" val="0"/>
@@ -7404,10 +7654,18 @@
                               <w:jc w:val="center"/>
                             </w:pPr>
                             <w:r>
-                              <w:t xml:space="preserve">Reconstruction when 0.8 of pixels are present gives the best results. Interesting is that after this best result, </w:t>
+                              <w:t>As more and more pixels remain in the corrupted image, the reconstruction improves.</w:t>
+                            </w:r>
+                          </w:p>
+                          <w:p>
+                            <w:pPr>
+                              <w:jc w:val="center"/>
+                            </w:pPr>
+                            <w:r>
+                              <w:t>For different images the results differ, but the tendency is the same. 0.4 we have bigger error, which goes to zero</w:t>
                             </w:r>
                             <w:r>
-                              <w:t>the reconstruction starts to show worse results after that.</w:t>
+                              <w:t xml:space="preserve"> when p goes to 1</w:t>
                             </w:r>
                           </w:p>
                         </w:txbxContent>
@@ -7440,10 +7698,18 @@
                         <w:jc w:val="center"/>
                       </w:pPr>
                       <w:r>
-                        <w:t xml:space="preserve">Reconstruction when 0.8 of pixels are present gives the best results. Interesting is that after this best result, </w:t>
+                        <w:t>As more and more pixels remain in the corrupted image, the reconstruction improves.</w:t>
+                      </w:r>
+                    </w:p>
+                    <w:p>
+                      <w:pPr>
+                        <w:jc w:val="center"/>
+                      </w:pPr>
+                      <w:r>
+                        <w:t>For different images the results differ, but the tendency is the same. 0.4 we have bigger error, which goes to zero</w:t>
                       </w:r>
                       <w:r>
-                        <w:t>the reconstruction starts to show worse results after that.</w:t>
+                        <w:t xml:space="preserve"> when p goes to 1</w:t>
                       </w:r>
                     </w:p>
                   </w:txbxContent>
@@ -7557,6 +7823,17 @@
                             <w:r>
                               <w:t>The variance of the noise does not have a big impact over the reconstruction errors.</w:t>
                             </w:r>
+                            <w:r>
+                              <w:t xml:space="preserve"> Effect of the noise over the support of these reconstructions is bigger though. They get denser for the same </w:t>
+                            </w:r>
+                            <w:proofErr w:type="spellStart"/>
+                            <w:r>
+                              <w:t>mse</w:t>
+                            </w:r>
+                            <w:proofErr w:type="spellEnd"/>
+                            <w:r>
+                              <w:t>.</w:t>
+                            </w:r>
                           </w:p>
                         </w:txbxContent>
                       </wps:txbx>
@@ -7589,6 +7866,17 @@
                       </w:pPr>
                       <w:r>
                         <w:t>The variance of the noise does not have a big impact over the reconstruction errors.</w:t>
+                      </w:r>
+                      <w:r>
+                        <w:t xml:space="preserve"> Effect of the noise over the support of these reconstructions is bigger though. They get denser for the same </w:t>
+                      </w:r>
+                      <w:proofErr w:type="spellStart"/>
+                      <w:r>
+                        <w:t>mse</w:t>
+                      </w:r>
+                      <w:proofErr w:type="spellEnd"/>
+                      <w:r>
+                        <w:t>.</w:t>
                       </w:r>
                     </w:p>
                   </w:txbxContent>

</xml_diff>